<commit_message>
chore(DB): Corriger certaines expliquations
</commit_message>
<xml_diff>
--- a/DB/explications/D-106-matolaya-backup-restore.docx
+++ b/DB/explications/D-106-matolaya-backup-restore.docx
@@ -8,7 +8,20 @@
         <w:jc w:val="center"/>
       </w:pPr>
       <w:r>
-        <w:t>Commandes BackUp  - Restore</w:t>
+        <w:t xml:space="preserve">Commandes </w:t>
+      </w:r>
+      <w:proofErr w:type="spellStart"/>
+      <w:proofErr w:type="gramStart"/>
+      <w:r>
+        <w:t>BackUp</w:t>
+      </w:r>
+      <w:proofErr w:type="spellEnd"/>
+      <w:r>
+        <w:t xml:space="preserve">  -</w:t>
+      </w:r>
+      <w:proofErr w:type="gramEnd"/>
+      <w:r>
+        <w:t xml:space="preserve"> Restore</w:t>
       </w:r>
     </w:p>
     <w:p/>
@@ -29,19 +42,17 @@
           <w:sz w:val="24"/>
           <w:szCs w:val="24"/>
         </w:rPr>
-        <w:t>Ce fichier sql contient les requêtes ainsi que les explications des requêtes nous permettant</w:t>
-      </w:r>
-    </w:p>
-    <w:p>
-      <w:pPr>
-        <w:spacing w:after="0"/>
+        <w:t xml:space="preserve">Ce </w:t>
+      </w:r>
+      <w:r>
         <w:rPr>
           <w:b/>
           <w:bCs/>
           <w:sz w:val="24"/>
           <w:szCs w:val="24"/>
         </w:rPr>
-      </w:pPr>
+        <w:t>document</w:t>
+      </w:r>
       <w:r>
         <w:rPr>
           <w:b/>
@@ -49,23 +60,157 @@
           <w:sz w:val="24"/>
           <w:szCs w:val="24"/>
         </w:rPr>
-        <w:t>de backup la base de données et également de la restore afin de s'assurer que la backup est correct.</w:t>
-      </w:r>
-    </w:p>
-    <w:p/>
-    <w:p>
-      <w:pPr>
-        <w:pStyle w:val="Titre1"/>
-      </w:pPr>
-      <w:r>
-        <w:t xml:space="preserve">BackUp : </w:t>
-      </w:r>
-    </w:p>
-    <w:p>
-      <w:pPr>
+        <w:t xml:space="preserve"> </w:t>
+      </w:r>
+      <w:r>
         <w:rPr>
           <w:b/>
           <w:bCs/>
+          <w:sz w:val="24"/>
+          <w:szCs w:val="24"/>
+        </w:rPr>
+        <w:t>Word</w:t>
+      </w:r>
+      <w:r>
+        <w:rPr>
+          <w:b/>
+          <w:bCs/>
+          <w:sz w:val="24"/>
+          <w:szCs w:val="24"/>
+        </w:rPr>
+        <w:t xml:space="preserve"> contient les requêtes ainsi que les explications des requêtes nous permettant</w:t>
+      </w:r>
+      <w:r>
+        <w:rPr>
+          <w:b/>
+          <w:bCs/>
+          <w:sz w:val="24"/>
+          <w:szCs w:val="24"/>
+        </w:rPr>
+        <w:t xml:space="preserve"> </w:t>
+      </w:r>
+      <w:r>
+        <w:rPr>
+          <w:b/>
+          <w:bCs/>
+          <w:sz w:val="24"/>
+          <w:szCs w:val="24"/>
+        </w:rPr>
+        <w:t xml:space="preserve">de backup la base de données et également </w:t>
+      </w:r>
+      <w:r>
+        <w:rPr>
+          <w:b/>
+          <w:bCs/>
+          <w:sz w:val="24"/>
+          <w:szCs w:val="24"/>
+        </w:rPr>
+        <w:t>du restore</w:t>
+      </w:r>
+      <w:r>
+        <w:rPr>
+          <w:b/>
+          <w:bCs/>
+          <w:sz w:val="24"/>
+          <w:szCs w:val="24"/>
+        </w:rPr>
+        <w:t xml:space="preserve"> afin de s'assurer que </w:t>
+      </w:r>
+      <w:proofErr w:type="gramStart"/>
+      <w:r>
+        <w:rPr>
+          <w:b/>
+          <w:bCs/>
+          <w:sz w:val="24"/>
+          <w:szCs w:val="24"/>
+        </w:rPr>
+        <w:t>la backup</w:t>
+      </w:r>
+      <w:proofErr w:type="gramEnd"/>
+      <w:r>
+        <w:rPr>
+          <w:b/>
+          <w:bCs/>
+          <w:sz w:val="24"/>
+          <w:szCs w:val="24"/>
+        </w:rPr>
+        <w:t xml:space="preserve"> est correct.</w:t>
+      </w:r>
+    </w:p>
+    <w:p>
+      <w:pPr>
+        <w:spacing w:after="0"/>
+        <w:rPr>
+          <w:b/>
+          <w:bCs/>
+          <w:sz w:val="24"/>
+          <w:szCs w:val="24"/>
+        </w:rPr>
+      </w:pPr>
+      <w:r>
+        <w:rPr>
+          <w:b/>
+          <w:bCs/>
+          <w:sz w:val="24"/>
+          <w:szCs w:val="24"/>
+        </w:rPr>
+        <w:t xml:space="preserve">Ces commandes sont à effectués si nous souhaitons faire </w:t>
+      </w:r>
+      <w:r>
+        <w:rPr>
+          <w:b/>
+          <w:bCs/>
+          <w:sz w:val="24"/>
+          <w:szCs w:val="24"/>
+        </w:rPr>
+        <w:t>un backup</w:t>
+      </w:r>
+      <w:r>
+        <w:rPr>
+          <w:b/>
+          <w:bCs/>
+          <w:sz w:val="24"/>
+          <w:szCs w:val="24"/>
+        </w:rPr>
+        <w:t xml:space="preserve"> / restore d’une DB se trouvant dans un conteneur Docker à partir de l’invite de commande Windows.</w:t>
+      </w:r>
+    </w:p>
+    <w:p/>
+    <w:p>
+      <w:pPr>
+        <w:pStyle w:val="Titre1"/>
+        <w:rPr>
+          <w:lang w:val="en-US"/>
+        </w:rPr>
+      </w:pPr>
+      <w:proofErr w:type="spellStart"/>
+      <w:proofErr w:type="gramStart"/>
+      <w:r>
+        <w:rPr>
+          <w:lang w:val="en-US"/>
+        </w:rPr>
+        <w:t>BackUp</w:t>
+      </w:r>
+      <w:proofErr w:type="spellEnd"/>
+      <w:r>
+        <w:rPr>
+          <w:lang w:val="en-US"/>
+        </w:rPr>
+        <w:t> :</w:t>
+      </w:r>
+      <w:proofErr w:type="gramEnd"/>
+      <w:r>
+        <w:rPr>
+          <w:lang w:val="en-US"/>
+        </w:rPr>
+        <w:t xml:space="preserve"> </w:t>
+      </w:r>
+    </w:p>
+    <w:p>
+      <w:pPr>
+        <w:rPr>
+          <w:b/>
+          <w:bCs/>
           <w:lang w:val="en-US"/>
         </w:rPr>
       </w:pPr>
@@ -83,31 +228,157 @@
           <w:szCs w:val="24"/>
           <w:lang w:val="en-US"/>
         </w:rPr>
-        <w:t xml:space="preserve">docker exec -i db mysqldump -u root -proot --databases </w:t>
-      </w:r>
-      <w:r>
-        <w:rPr>
-          <w:sz w:val="24"/>
-          <w:szCs w:val="24"/>
-          <w:lang w:val="en-US"/>
-        </w:rPr>
-        <w:t xml:space="preserve">“nom_db” </w:t>
-      </w:r>
-      <w:r>
-        <w:rPr>
-          <w:sz w:val="24"/>
-          <w:szCs w:val="24"/>
-          <w:lang w:val="en-US"/>
-        </w:rPr>
-        <w:t xml:space="preserve"> &gt; ./</w:t>
-      </w:r>
-      <w:r>
-        <w:rPr>
-          <w:sz w:val="24"/>
-          <w:szCs w:val="24"/>
-          <w:lang w:val="en-US"/>
-        </w:rPr>
-        <w:t>”file_name”</w:t>
+        <w:t>docker exec -</w:t>
+      </w:r>
+      <w:proofErr w:type="spellStart"/>
+      <w:r>
+        <w:rPr>
+          <w:sz w:val="24"/>
+          <w:szCs w:val="24"/>
+          <w:lang w:val="en-US"/>
+        </w:rPr>
+        <w:t>i</w:t>
+      </w:r>
+      <w:proofErr w:type="spellEnd"/>
+      <w:r>
+        <w:rPr>
+          <w:sz w:val="24"/>
+          <w:szCs w:val="24"/>
+          <w:lang w:val="en-US"/>
+        </w:rPr>
+        <w:t xml:space="preserve"> </w:t>
+      </w:r>
+      <w:proofErr w:type="spellStart"/>
+      <w:r>
+        <w:rPr>
+          <w:sz w:val="24"/>
+          <w:szCs w:val="24"/>
+          <w:lang w:val="en-US"/>
+        </w:rPr>
+        <w:t>db</w:t>
+      </w:r>
+      <w:proofErr w:type="spellEnd"/>
+      <w:r>
+        <w:rPr>
+          <w:sz w:val="24"/>
+          <w:szCs w:val="24"/>
+          <w:lang w:val="en-US"/>
+        </w:rPr>
+        <w:t xml:space="preserve"> </w:t>
+      </w:r>
+      <w:proofErr w:type="spellStart"/>
+      <w:r>
+        <w:rPr>
+          <w:sz w:val="24"/>
+          <w:szCs w:val="24"/>
+          <w:lang w:val="en-US"/>
+        </w:rPr>
+        <w:t>mysqldump</w:t>
+      </w:r>
+      <w:proofErr w:type="spellEnd"/>
+      <w:r>
+        <w:rPr>
+          <w:sz w:val="24"/>
+          <w:szCs w:val="24"/>
+          <w:lang w:val="en-US"/>
+        </w:rPr>
+        <w:t xml:space="preserve"> -u root -</w:t>
+      </w:r>
+      <w:proofErr w:type="spellStart"/>
+      <w:r>
+        <w:rPr>
+          <w:sz w:val="24"/>
+          <w:szCs w:val="24"/>
+          <w:lang w:val="en-US"/>
+        </w:rPr>
+        <w:t>proot</w:t>
+      </w:r>
+      <w:proofErr w:type="spellEnd"/>
+      <w:r>
+        <w:rPr>
+          <w:sz w:val="24"/>
+          <w:szCs w:val="24"/>
+          <w:lang w:val="en-US"/>
+        </w:rPr>
+        <w:t xml:space="preserve"> --databases </w:t>
+      </w:r>
+      <w:r>
+        <w:rPr>
+          <w:sz w:val="24"/>
+          <w:szCs w:val="24"/>
+          <w:lang w:val="en-US"/>
+        </w:rPr>
+        <w:t>“</w:t>
+      </w:r>
+      <w:proofErr w:type="spellStart"/>
+      <w:r>
+        <w:rPr>
+          <w:sz w:val="24"/>
+          <w:szCs w:val="24"/>
+          <w:lang w:val="en-US"/>
+        </w:rPr>
+        <w:t>nom_</w:t>
+      </w:r>
+      <w:proofErr w:type="gramStart"/>
+      <w:r>
+        <w:rPr>
+          <w:sz w:val="24"/>
+          <w:szCs w:val="24"/>
+          <w:lang w:val="en-US"/>
+        </w:rPr>
+        <w:t>db</w:t>
+      </w:r>
+      <w:proofErr w:type="spellEnd"/>
+      <w:r>
+        <w:rPr>
+          <w:sz w:val="24"/>
+          <w:szCs w:val="24"/>
+          <w:lang w:val="en-US"/>
+        </w:rPr>
+        <w:t xml:space="preserve">” </w:t>
+      </w:r>
+      <w:r>
+        <w:rPr>
+          <w:sz w:val="24"/>
+          <w:szCs w:val="24"/>
+          <w:lang w:val="en-US"/>
+        </w:rPr>
+        <w:t xml:space="preserve"> &gt;</w:t>
+      </w:r>
+      <w:proofErr w:type="gramEnd"/>
+      <w:r>
+        <w:rPr>
+          <w:sz w:val="24"/>
+          <w:szCs w:val="24"/>
+          <w:lang w:val="en-US"/>
+        </w:rPr>
+        <w:t xml:space="preserve"> ./</w:t>
+      </w:r>
+      <w:r>
+        <w:rPr>
+          <w:sz w:val="24"/>
+          <w:szCs w:val="24"/>
+          <w:lang w:val="en-US"/>
+        </w:rPr>
+        <w:t>”</w:t>
+      </w:r>
+      <w:proofErr w:type="spellStart"/>
+      <w:r>
+        <w:rPr>
+          <w:sz w:val="24"/>
+          <w:szCs w:val="24"/>
+          <w:lang w:val="en-US"/>
+        </w:rPr>
+        <w:t>file_name</w:t>
+      </w:r>
+      <w:proofErr w:type="spellEnd"/>
+      <w:r>
+        <w:rPr>
+          <w:sz w:val="24"/>
+          <w:szCs w:val="24"/>
+          <w:lang w:val="en-US"/>
+        </w:rPr>
+        <w:t>”</w:t>
       </w:r>
     </w:p>
     <w:p>
@@ -133,8 +404,13 @@
           <w:numId w:val="4"/>
         </w:numPr>
       </w:pPr>
-      <w:r>
-        <w:t>Exec : Exécute une commande dans un conteneur actif</w:t>
+      <w:proofErr w:type="spellStart"/>
+      <w:r>
+        <w:t>Exec</w:t>
+      </w:r>
+      <w:proofErr w:type="spellEnd"/>
+      <w:r>
+        <w:t> : Exécute une commande dans un conteneur actif</w:t>
       </w:r>
     </w:p>
     <w:p>
@@ -157,8 +433,13 @@
           <w:numId w:val="4"/>
         </w:numPr>
       </w:pPr>
-      <w:r>
-        <w:t>Db : Spécifier le nom du conteneur où la commande SQL sera exécutée.</w:t>
+      <w:proofErr w:type="spellStart"/>
+      <w:r>
+        <w:t>Db</w:t>
+      </w:r>
+      <w:proofErr w:type="spellEnd"/>
+      <w:r>
+        <w:t> : Spécifier le nom du conteneur où la commande SQL sera exécutée.</w:t>
       </w:r>
     </w:p>
     <w:p>
@@ -169,8 +450,13 @@
           <w:numId w:val="4"/>
         </w:numPr>
       </w:pPr>
-      <w:r>
-        <w:t>Mysqldump : Outil MySQL pour faire des backups</w:t>
+      <w:proofErr w:type="spellStart"/>
+      <w:r>
+        <w:t>Mysqldump</w:t>
+      </w:r>
+      <w:proofErr w:type="spellEnd"/>
+      <w:r>
+        <w:t> : Outil MySQL pour faire des backups</w:t>
       </w:r>
     </w:p>
     <w:p>
@@ -182,7 +468,15 @@
         </w:numPr>
       </w:pPr>
       <w:r>
-        <w:t>-u root : Se connecter à MySql avec l’utilisateur root.</w:t>
+        <w:t xml:space="preserve">-u root : Se connecter à </w:t>
+      </w:r>
+      <w:proofErr w:type="spellStart"/>
+      <w:r>
+        <w:t>MySql</w:t>
+      </w:r>
+      <w:proofErr w:type="spellEnd"/>
+      <w:r>
+        <w:t xml:space="preserve"> avec l’utilisateur root.</w:t>
       </w:r>
     </w:p>
     <w:p>
@@ -194,7 +488,15 @@
         </w:numPr>
       </w:pPr>
       <w:r>
-        <w:t>-proot : Se connecter à l’utilisateur root avec le mot de passe « root ».</w:t>
+        <w:t>-</w:t>
+      </w:r>
+      <w:proofErr w:type="spellStart"/>
+      <w:r>
+        <w:t>proot</w:t>
+      </w:r>
+      <w:proofErr w:type="spellEnd"/>
+      <w:r>
+        <w:t> : Se connecter à l’utilisateur root avec le mot de passe « root ».</w:t>
       </w:r>
     </w:p>
     <w:p>
@@ -206,7 +508,23 @@
         </w:numPr>
       </w:pPr>
       <w:r>
-        <w:t>--databases : Permet d’ajouter le CREATE « db » dans le fichier SQL.</w:t>
+        <w:t>--</w:t>
+      </w:r>
+      <w:proofErr w:type="spellStart"/>
+      <w:r>
+        <w:t>databases</w:t>
+      </w:r>
+      <w:proofErr w:type="spellEnd"/>
+      <w:r>
+        <w:t> : Permet d’ajouter le CREATE « </w:t>
+      </w:r>
+      <w:proofErr w:type="spellStart"/>
+      <w:r>
+        <w:t>db</w:t>
+      </w:r>
+      <w:proofErr w:type="spellEnd"/>
+      <w:r>
+        <w:t> » dans le fichier SQL.</w:t>
       </w:r>
     </w:p>
     <w:p>
@@ -218,7 +536,28 @@
         </w:numPr>
       </w:pPr>
       <w:r>
-        <w:t>« nom_db » : Spécifier la base de données à BackUp.</w:t>
+        <w:t>« </w:t>
+      </w:r>
+      <w:proofErr w:type="spellStart"/>
+      <w:proofErr w:type="gramStart"/>
+      <w:r>
+        <w:t>nom</w:t>
+      </w:r>
+      <w:proofErr w:type="gramEnd"/>
+      <w:r>
+        <w:t>_db</w:t>
+      </w:r>
+      <w:proofErr w:type="spellEnd"/>
+      <w:r>
+        <w:t xml:space="preserve"> » : Spécifier la base de données à </w:t>
+      </w:r>
+      <w:proofErr w:type="spellStart"/>
+      <w:r>
+        <w:t>BackUp</w:t>
+      </w:r>
+      <w:proofErr w:type="spellEnd"/>
+      <w:r>
+        <w:t>.</w:t>
       </w:r>
     </w:p>
     <w:p>
@@ -229,11 +568,32 @@
           <w:numId w:val="4"/>
         </w:numPr>
       </w:pPr>
-      <w:r>
-        <w:t xml:space="preserve">&gt; ./ file_name : Spécifier le fichier </w:t>
-      </w:r>
-      <w:r>
-        <w:t>qui contiendra la BackUp.</w:t>
+      <w:proofErr w:type="gramStart"/>
+      <w:r>
+        <w:t>&gt; .</w:t>
+      </w:r>
+      <w:proofErr w:type="gramEnd"/>
+      <w:r>
+        <w:t>/ </w:t>
+      </w:r>
+      <w:proofErr w:type="spellStart"/>
+      <w:r>
+        <w:t>file_name</w:t>
+      </w:r>
+      <w:proofErr w:type="spellEnd"/>
+      <w:r>
+        <w:t xml:space="preserve"> : Spécifier le fichier </w:t>
+      </w:r>
+      <w:r>
+        <w:t xml:space="preserve">qui contiendra la </w:t>
+      </w:r>
+      <w:proofErr w:type="spellStart"/>
+      <w:r>
+        <w:t>BackUp</w:t>
+      </w:r>
+      <w:proofErr w:type="spellEnd"/>
+      <w:r>
+        <w:t>.</w:t>
       </w:r>
     </w:p>
     <w:p/>
@@ -244,6 +604,7 @@
           <w:lang w:val="en-US"/>
         </w:rPr>
       </w:pPr>
+      <w:proofErr w:type="gramStart"/>
       <w:r>
         <w:rPr>
           <w:lang w:val="en-US"/>
@@ -256,19 +617,84 @@
         </w:rPr>
         <w:t>:</w:t>
       </w:r>
-    </w:p>
-    <w:p>
-      <w:pPr>
-        <w:rPr>
-          <w:lang w:val="en-US"/>
-        </w:rPr>
-      </w:pPr>
-      <w:r>
-        <w:rPr>
-          <w:lang w:val="en-US"/>
-        </w:rPr>
-        <w:t xml:space="preserve">        docker exec -i db mysql -u root -proot &lt; ./db_space_invaders_back_up.sql</w:t>
-      </w:r>
+      <w:proofErr w:type="gramEnd"/>
+    </w:p>
+    <w:p>
+      <w:pPr>
+        <w:rPr>
+          <w:lang w:val="en-US"/>
+        </w:rPr>
+      </w:pPr>
+      <w:r>
+        <w:rPr>
+          <w:lang w:val="en-US"/>
+        </w:rPr>
+        <w:t xml:space="preserve">        docker exec -</w:t>
+      </w:r>
+      <w:proofErr w:type="spellStart"/>
+      <w:r>
+        <w:rPr>
+          <w:lang w:val="en-US"/>
+        </w:rPr>
+        <w:t>i</w:t>
+      </w:r>
+      <w:proofErr w:type="spellEnd"/>
+      <w:r>
+        <w:rPr>
+          <w:lang w:val="en-US"/>
+        </w:rPr>
+        <w:t xml:space="preserve"> </w:t>
+      </w:r>
+      <w:proofErr w:type="spellStart"/>
+      <w:r>
+        <w:rPr>
+          <w:lang w:val="en-US"/>
+        </w:rPr>
+        <w:t>db</w:t>
+      </w:r>
+      <w:proofErr w:type="spellEnd"/>
+      <w:r>
+        <w:rPr>
+          <w:lang w:val="en-US"/>
+        </w:rPr>
+        <w:t xml:space="preserve"> </w:t>
+      </w:r>
+      <w:proofErr w:type="spellStart"/>
+      <w:r>
+        <w:rPr>
+          <w:lang w:val="en-US"/>
+        </w:rPr>
+        <w:t>mysql</w:t>
+      </w:r>
+      <w:proofErr w:type="spellEnd"/>
+      <w:r>
+        <w:rPr>
+          <w:lang w:val="en-US"/>
+        </w:rPr>
+        <w:t xml:space="preserve"> -u root -</w:t>
+      </w:r>
+      <w:proofErr w:type="spellStart"/>
+      <w:r>
+        <w:rPr>
+          <w:lang w:val="en-US"/>
+        </w:rPr>
+        <w:t>proot</w:t>
+      </w:r>
+      <w:proofErr w:type="spellEnd"/>
+      <w:r>
+        <w:rPr>
+          <w:lang w:val="en-US"/>
+        </w:rPr>
+        <w:t xml:space="preserve"> &lt; ./</w:t>
+      </w:r>
+      <w:proofErr w:type="spellStart"/>
+      <w:r>
+        <w:rPr>
+          <w:lang w:val="en-US"/>
+        </w:rPr>
+        <w:t>db_space_invaders_back_up.sql</w:t>
+      </w:r>
+      <w:proofErr w:type="spellEnd"/>
     </w:p>
     <w:p>
       <w:pPr>
@@ -293,8 +719,13 @@
           <w:numId w:val="5"/>
         </w:numPr>
       </w:pPr>
-      <w:r>
-        <w:t>Exec : Exécute une commande dans un conteneur actif.</w:t>
+      <w:proofErr w:type="spellStart"/>
+      <w:r>
+        <w:t>Exec</w:t>
+      </w:r>
+      <w:proofErr w:type="spellEnd"/>
+      <w:r>
+        <w:t> : Exécute une commande dans un conteneur actif.</w:t>
       </w:r>
     </w:p>
     <w:p>
@@ -332,8 +763,13 @@
           <w:numId w:val="5"/>
         </w:numPr>
       </w:pPr>
-      <w:r>
-        <w:t>Mysql : Lancer le client MySQL dans le conteneur spécifié.</w:t>
+      <w:proofErr w:type="spellStart"/>
+      <w:r>
+        <w:t>Mysql</w:t>
+      </w:r>
+      <w:proofErr w:type="spellEnd"/>
+      <w:r>
+        <w:t> : Lancer le client MySQL dans le conteneur spécifié.</w:t>
       </w:r>
     </w:p>
     <w:p>
@@ -357,7 +793,15 @@
         </w:numPr>
       </w:pPr>
       <w:r>
-        <w:t>-proot : Se connecter à root avec le mot de passe « root ».</w:t>
+        <w:t>-</w:t>
+      </w:r>
+      <w:proofErr w:type="spellStart"/>
+      <w:r>
+        <w:t>proot</w:t>
+      </w:r>
+      <w:proofErr w:type="spellEnd"/>
+      <w:r>
+        <w:t> : Se connecter à root avec le mot de passe « root ».</w:t>
       </w:r>
     </w:p>
     <w:p>
@@ -368,8 +812,21 @@
           <w:numId w:val="5"/>
         </w:numPr>
       </w:pPr>
-      <w:r>
-        <w:t>&lt; ./file_name : Spécifier quel fichier SQL à exécuter.</w:t>
+      <w:proofErr w:type="gramStart"/>
+      <w:r>
+        <w:t>&lt; .</w:t>
+      </w:r>
+      <w:proofErr w:type="gramEnd"/>
+      <w:r>
+        <w:t>/</w:t>
+      </w:r>
+      <w:proofErr w:type="spellStart"/>
+      <w:r>
+        <w:t>file_name</w:t>
+      </w:r>
+      <w:proofErr w:type="spellEnd"/>
+      <w:r>
+        <w:t> : Spécifier quel fichier SQL à exécuter.</w:t>
       </w:r>
     </w:p>
     <w:sectPr>

</xml_diff>

<commit_message>
update(DB): Corriger le fichier dimportations
</commit_message>
<xml_diff>
--- a/DB/explications/D-106-matolaya-backup-restore.docx
+++ b/DB/explications/D-106-matolaya-backup-restore.docx
@@ -20,23 +20,23 @@
         </w:rPr>
         <w:t xml:space="preserve">Commandes </w:t>
       </w:r>
-      <w:proofErr w:type="gramStart"/>
+      <w:proofErr w:type="spellStart"/>
       <w:r>
         <w:rPr>
           <w:rFonts w:ascii="Calibri Light" w:eastAsia="Calibri Light" w:hAnsi="Calibri Light" w:cs="Calibri Light"/>
           <w:spacing w:val="-10"/>
           <w:sz w:val="56"/>
         </w:rPr>
-        <w:t>BackUp  -</w:t>
-      </w:r>
-      <w:proofErr w:type="gramEnd"/>
+        <w:t>BackUp</w:t>
+      </w:r>
+      <w:proofErr w:type="spellEnd"/>
       <w:r>
         <w:rPr>
           <w:rFonts w:ascii="Calibri Light" w:eastAsia="Calibri Light" w:hAnsi="Calibri Light" w:cs="Calibri Light"/>
           <w:spacing w:val="-10"/>
           <w:sz w:val="56"/>
         </w:rPr>
-        <w:t xml:space="preserve"> Restore</w:t>
+        <w:t xml:space="preserve">  - Restore</w:t>
       </w:r>
     </w:p>
     <w:p>
@@ -61,7 +61,25 @@
           <w:b/>
           <w:sz w:val="24"/>
         </w:rPr>
-        <w:t>Ce document Word contient les requêtes ainsi que les explications des requêtes nous permettant de backup la base de données et également de la restorer.</w:t>
+        <w:t xml:space="preserve">Ce document Word contient les requêtes ainsi que les explications des requêtes nous permettant de backup la base de données et également de la </w:t>
+      </w:r>
+      <w:proofErr w:type="spellStart"/>
+      <w:r>
+        <w:rPr>
+          <w:rFonts w:ascii="Calibri" w:eastAsia="Calibri" w:hAnsi="Calibri" w:cs="Calibri"/>
+          <w:b/>
+          <w:sz w:val="24"/>
+        </w:rPr>
+        <w:t>restorer</w:t>
+      </w:r>
+      <w:proofErr w:type="spellEnd"/>
+      <w:r>
+        <w:rPr>
+          <w:rFonts w:ascii="Calibri" w:eastAsia="Calibri" w:hAnsi="Calibri" w:cs="Calibri"/>
+          <w:b/>
+          <w:sz w:val="24"/>
+        </w:rPr>
+        <w:t>.</w:t>
       </w:r>
     </w:p>
     <w:p>
@@ -79,7 +97,75 @@
           <w:b/>
           <w:sz w:val="24"/>
         </w:rPr>
-        <w:t>Ces commandes sont à effectués si nous souhaitons faire un backup / restore d’une DB se trouvant dans un conteneur Docker à partir de l’invite de commande Windows.</w:t>
+        <w:t xml:space="preserve">Ces commandes sont à effectués si nous souhaitons faire un backup / restore d’une DB se trouvant dans un conteneur Docker à partir de </w:t>
+      </w:r>
+      <w:r>
+        <w:rPr>
+          <w:rFonts w:ascii="Calibri" w:eastAsia="Calibri" w:hAnsi="Calibri" w:cs="Calibri"/>
+          <w:b/>
+          <w:color w:val="FF0000"/>
+          <w:sz w:val="24"/>
+        </w:rPr>
+        <w:t>l’invite de commande Windows</w:t>
+      </w:r>
+      <w:r>
+        <w:rPr>
+          <w:rFonts w:ascii="Calibri" w:eastAsia="Calibri" w:hAnsi="Calibri" w:cs="Calibri"/>
+          <w:b/>
+          <w:sz w:val="24"/>
+        </w:rPr>
+        <w:t>.</w:t>
+      </w:r>
+      <w:r>
+        <w:rPr>
+          <w:rFonts w:ascii="Calibri" w:eastAsia="Calibri" w:hAnsi="Calibri" w:cs="Calibri"/>
+          <w:b/>
+          <w:sz w:val="24"/>
+        </w:rPr>
+        <w:t xml:space="preserve"> Pour la restore, dans ma requête, il est </w:t>
+      </w:r>
+      <w:r>
+        <w:rPr>
+          <w:rFonts w:ascii="Calibri" w:eastAsia="Calibri" w:hAnsi="Calibri" w:cs="Calibri"/>
+          <w:b/>
+          <w:color w:val="FF0000"/>
+          <w:sz w:val="24"/>
+        </w:rPr>
+        <w:t>important</w:t>
+      </w:r>
+      <w:r>
+        <w:rPr>
+          <w:rFonts w:ascii="Calibri" w:eastAsia="Calibri" w:hAnsi="Calibri" w:cs="Calibri"/>
+          <w:b/>
+          <w:sz w:val="24"/>
+        </w:rPr>
+        <w:t xml:space="preserve"> de se trouver dans le même dossier que le fichier SQL à importer. En l’occurrence : « </w:t>
+      </w:r>
+      <w:proofErr w:type="spellStart"/>
+      <w:r>
+        <w:rPr>
+          <w:rFonts w:ascii="Calibri" w:eastAsia="Calibri" w:hAnsi="Calibri" w:cs="Calibri"/>
+          <w:b/>
+          <w:sz w:val="24"/>
+        </w:rPr>
+        <w:t>P_ShootMeUp</w:t>
+      </w:r>
+      <w:proofErr w:type="spellEnd"/>
+      <w:r>
+        <w:rPr>
+          <w:rFonts w:ascii="Calibri" w:eastAsia="Calibri" w:hAnsi="Calibri" w:cs="Calibri"/>
+          <w:b/>
+          <w:sz w:val="24"/>
+        </w:rPr>
+        <w:t>/DB/DB/ »</w:t>
+      </w:r>
+      <w:r>
+        <w:rPr>
+          <w:rFonts w:ascii="Calibri" w:eastAsia="Calibri" w:hAnsi="Calibri" w:cs="Calibri"/>
+          <w:b/>
+          <w:sz w:val="24"/>
+        </w:rPr>
+        <w:t>.</w:t>
       </w:r>
     </w:p>
     <w:p>
@@ -97,25 +183,25 @@
           <w:b/>
           <w:sz w:val="24"/>
         </w:rPr>
-        <w:t xml:space="preserve">C'est donc la commande 'restore' qui a été utilisée pour importée la base de </w:t>
-      </w:r>
-      <w:proofErr w:type="gramStart"/>
+        <w:t xml:space="preserve">C'est donc la commande 'restore' qui a été utilisée pour </w:t>
+      </w:r>
+      <w:proofErr w:type="spellStart"/>
       <w:r>
         <w:rPr>
           <w:rFonts w:ascii="Calibri" w:eastAsia="Calibri" w:hAnsi="Calibri" w:cs="Calibri"/>
           <w:b/>
           <w:sz w:val="24"/>
         </w:rPr>
-        <w:t>donnée</w:t>
-      </w:r>
-      <w:proofErr w:type="gramEnd"/>
+        <w:t>importée</w:t>
+      </w:r>
+      <w:proofErr w:type="spellEnd"/>
       <w:r>
         <w:rPr>
           <w:rFonts w:ascii="Calibri" w:eastAsia="Calibri" w:hAnsi="Calibri" w:cs="Calibri"/>
           <w:b/>
           <w:sz w:val="24"/>
         </w:rPr>
-        <w:t xml:space="preserve"> dans MySQL au lancement du projet.</w:t>
+        <w:t xml:space="preserve"> la base de donnée dans MySQL au lancement du projet.</w:t>
       </w:r>
     </w:p>
     <w:p>
@@ -181,13 +267,23 @@
           <w:sz w:val="32"/>
         </w:rPr>
       </w:pPr>
+      <w:proofErr w:type="spellStart"/>
       <w:r>
         <w:rPr>
           <w:rFonts w:ascii="Calibri Light" w:eastAsia="Calibri Light" w:hAnsi="Calibri Light" w:cs="Calibri Light"/>
           <w:color w:val="2F5496"/>
           <w:sz w:val="32"/>
         </w:rPr>
-        <w:t xml:space="preserve">BackUp : </w:t>
+        <w:t>BackUp</w:t>
+      </w:r>
+      <w:proofErr w:type="spellEnd"/>
+      <w:r>
+        <w:rPr>
+          <w:rFonts w:ascii="Calibri Light" w:eastAsia="Calibri Light" w:hAnsi="Calibri Light" w:cs="Calibri Light"/>
+          <w:color w:val="2F5496"/>
+          <w:sz w:val="32"/>
+        </w:rPr>
+        <w:t xml:space="preserve"> : </w:t>
       </w:r>
     </w:p>
     <w:p>
@@ -211,25 +307,115 @@
           <w:sz w:val="24"/>
           <w:lang w:val="en-US"/>
         </w:rPr>
-        <w:t>docker exec -i db mysqldump -u root -proot --databases “nom_</w:t>
-      </w:r>
-      <w:proofErr w:type="gramStart"/>
-      <w:r>
-        <w:rPr>
-          <w:rFonts w:ascii="Calibri" w:eastAsia="Calibri" w:hAnsi="Calibri" w:cs="Calibri"/>
-          <w:sz w:val="24"/>
-          <w:lang w:val="en-US"/>
-        </w:rPr>
-        <w:t>db”  &gt;</w:t>
-      </w:r>
-      <w:proofErr w:type="gramEnd"/>
-      <w:r>
-        <w:rPr>
-          <w:rFonts w:ascii="Calibri" w:eastAsia="Calibri" w:hAnsi="Calibri" w:cs="Calibri"/>
-          <w:sz w:val="24"/>
-          <w:lang w:val="en-US"/>
-        </w:rPr>
-        <w:t xml:space="preserve"> ./”file_name”</w:t>
+        <w:t>docker exec -</w:t>
+      </w:r>
+      <w:proofErr w:type="spellStart"/>
+      <w:r>
+        <w:rPr>
+          <w:rFonts w:ascii="Calibri" w:eastAsia="Calibri" w:hAnsi="Calibri" w:cs="Calibri"/>
+          <w:sz w:val="24"/>
+          <w:lang w:val="en-US"/>
+        </w:rPr>
+        <w:t>i</w:t>
+      </w:r>
+      <w:proofErr w:type="spellEnd"/>
+      <w:r>
+        <w:rPr>
+          <w:rFonts w:ascii="Calibri" w:eastAsia="Calibri" w:hAnsi="Calibri" w:cs="Calibri"/>
+          <w:sz w:val="24"/>
+          <w:lang w:val="en-US"/>
+        </w:rPr>
+        <w:t xml:space="preserve"> </w:t>
+      </w:r>
+      <w:proofErr w:type="spellStart"/>
+      <w:r>
+        <w:rPr>
+          <w:rFonts w:ascii="Calibri" w:eastAsia="Calibri" w:hAnsi="Calibri" w:cs="Calibri"/>
+          <w:sz w:val="24"/>
+          <w:lang w:val="en-US"/>
+        </w:rPr>
+        <w:t>db</w:t>
+      </w:r>
+      <w:proofErr w:type="spellEnd"/>
+      <w:r>
+        <w:rPr>
+          <w:rFonts w:ascii="Calibri" w:eastAsia="Calibri" w:hAnsi="Calibri" w:cs="Calibri"/>
+          <w:sz w:val="24"/>
+          <w:lang w:val="en-US"/>
+        </w:rPr>
+        <w:t xml:space="preserve"> </w:t>
+      </w:r>
+      <w:proofErr w:type="spellStart"/>
+      <w:r>
+        <w:rPr>
+          <w:rFonts w:ascii="Calibri" w:eastAsia="Calibri" w:hAnsi="Calibri" w:cs="Calibri"/>
+          <w:sz w:val="24"/>
+          <w:lang w:val="en-US"/>
+        </w:rPr>
+        <w:t>mysqldump</w:t>
+      </w:r>
+      <w:proofErr w:type="spellEnd"/>
+      <w:r>
+        <w:rPr>
+          <w:rFonts w:ascii="Calibri" w:eastAsia="Calibri" w:hAnsi="Calibri" w:cs="Calibri"/>
+          <w:sz w:val="24"/>
+          <w:lang w:val="en-US"/>
+        </w:rPr>
+        <w:t xml:space="preserve"> -u root -</w:t>
+      </w:r>
+      <w:proofErr w:type="spellStart"/>
+      <w:r>
+        <w:rPr>
+          <w:rFonts w:ascii="Calibri" w:eastAsia="Calibri" w:hAnsi="Calibri" w:cs="Calibri"/>
+          <w:sz w:val="24"/>
+          <w:lang w:val="en-US"/>
+        </w:rPr>
+        <w:t>proot</w:t>
+      </w:r>
+      <w:proofErr w:type="spellEnd"/>
+      <w:r>
+        <w:rPr>
+          <w:rFonts w:ascii="Calibri" w:eastAsia="Calibri" w:hAnsi="Calibri" w:cs="Calibri"/>
+          <w:sz w:val="24"/>
+          <w:lang w:val="en-US"/>
+        </w:rPr>
+        <w:t xml:space="preserve"> --databases “</w:t>
+      </w:r>
+      <w:proofErr w:type="spellStart"/>
+      <w:r>
+        <w:rPr>
+          <w:rFonts w:ascii="Calibri" w:eastAsia="Calibri" w:hAnsi="Calibri" w:cs="Calibri"/>
+          <w:sz w:val="24"/>
+          <w:lang w:val="en-US"/>
+        </w:rPr>
+        <w:t>nom_db</w:t>
+      </w:r>
+      <w:proofErr w:type="spellEnd"/>
+      <w:r>
+        <w:rPr>
+          <w:rFonts w:ascii="Calibri" w:eastAsia="Calibri" w:hAnsi="Calibri" w:cs="Calibri"/>
+          <w:sz w:val="24"/>
+          <w:lang w:val="en-US"/>
+        </w:rPr>
+        <w:t>”  &gt; ./”</w:t>
+      </w:r>
+      <w:proofErr w:type="spellStart"/>
+      <w:r>
+        <w:rPr>
+          <w:rFonts w:ascii="Calibri" w:eastAsia="Calibri" w:hAnsi="Calibri" w:cs="Calibri"/>
+          <w:sz w:val="24"/>
+          <w:lang w:val="en-US"/>
+        </w:rPr>
+        <w:t>file_name</w:t>
+      </w:r>
+      <w:proofErr w:type="spellEnd"/>
+      <w:r>
+        <w:rPr>
+          <w:rFonts w:ascii="Calibri" w:eastAsia="Calibri" w:hAnsi="Calibri" w:cs="Calibri"/>
+          <w:sz w:val="24"/>
+          <w:lang w:val="en-US"/>
+        </w:rPr>
+        <w:t>”</w:t>
       </w:r>
     </w:p>
     <w:p>
@@ -250,8 +436,9 @@
           <w:highlight w:val="yellow"/>
           <w:lang w:val="en-US"/>
         </w:rPr>
-        <w:t xml:space="preserve">docker exec -i db mysqldump -u root -proot </w:t>
-      </w:r>
+        <w:t>docker exec -</w:t>
+      </w:r>
+      <w:proofErr w:type="spellStart"/>
       <w:r>
         <w:rPr>
           <w:rFonts w:ascii="Calibri" w:eastAsia="Calibri" w:hAnsi="Calibri" w:cs="Calibri"/>
@@ -260,8 +447,9 @@
           <w:highlight w:val="yellow"/>
           <w:lang w:val="en-US"/>
         </w:rPr>
-        <w:t>--</w:t>
-      </w:r>
+        <w:t>i</w:t>
+      </w:r>
+      <w:proofErr w:type="spellEnd"/>
       <w:r>
         <w:rPr>
           <w:rFonts w:ascii="Calibri" w:eastAsia="Calibri" w:hAnsi="Calibri" w:cs="Calibri"/>
@@ -270,8 +458,9 @@
           <w:highlight w:val="yellow"/>
           <w:lang w:val="en-US"/>
         </w:rPr>
-        <w:t>databases db_space_invaders &gt; ./db_space_invaders_back_up</w:t>
-      </w:r>
+        <w:t xml:space="preserve"> </w:t>
+      </w:r>
+      <w:proofErr w:type="spellStart"/>
       <w:r>
         <w:rPr>
           <w:rFonts w:ascii="Calibri" w:eastAsia="Calibri" w:hAnsi="Calibri" w:cs="Calibri"/>
@@ -280,8 +469,9 @@
           <w:highlight w:val="yellow"/>
           <w:lang w:val="en-US"/>
         </w:rPr>
-        <w:t>-MAO</w:t>
-      </w:r>
+        <w:t>db</w:t>
+      </w:r>
+      <w:proofErr w:type="spellEnd"/>
       <w:r>
         <w:rPr>
           <w:rFonts w:ascii="Calibri" w:eastAsia="Calibri" w:hAnsi="Calibri" w:cs="Calibri"/>
@@ -290,8 +480,126 @@
           <w:highlight w:val="yellow"/>
           <w:lang w:val="en-US"/>
         </w:rPr>
+        <w:t xml:space="preserve"> </w:t>
+      </w:r>
+      <w:proofErr w:type="spellStart"/>
+      <w:r>
+        <w:rPr>
+          <w:rFonts w:ascii="Calibri" w:eastAsia="Calibri" w:hAnsi="Calibri" w:cs="Calibri"/>
+          <w:sz w:val="20"/>
+          <w:szCs w:val="20"/>
+          <w:highlight w:val="yellow"/>
+          <w:lang w:val="en-US"/>
+        </w:rPr>
+        <w:t>mysqldump</w:t>
+      </w:r>
+      <w:proofErr w:type="spellEnd"/>
+      <w:r>
+        <w:rPr>
+          <w:rFonts w:ascii="Calibri" w:eastAsia="Calibri" w:hAnsi="Calibri" w:cs="Calibri"/>
+          <w:sz w:val="20"/>
+          <w:szCs w:val="20"/>
+          <w:highlight w:val="yellow"/>
+          <w:lang w:val="en-US"/>
+        </w:rPr>
+        <w:t xml:space="preserve"> -u root -</w:t>
+      </w:r>
+      <w:proofErr w:type="spellStart"/>
+      <w:r>
+        <w:rPr>
+          <w:rFonts w:ascii="Calibri" w:eastAsia="Calibri" w:hAnsi="Calibri" w:cs="Calibri"/>
+          <w:sz w:val="20"/>
+          <w:szCs w:val="20"/>
+          <w:highlight w:val="yellow"/>
+          <w:lang w:val="en-US"/>
+        </w:rPr>
+        <w:t>proot</w:t>
+      </w:r>
+      <w:proofErr w:type="spellEnd"/>
+      <w:r>
+        <w:rPr>
+          <w:rFonts w:ascii="Calibri" w:eastAsia="Calibri" w:hAnsi="Calibri" w:cs="Calibri"/>
+          <w:sz w:val="20"/>
+          <w:szCs w:val="20"/>
+          <w:highlight w:val="yellow"/>
+          <w:lang w:val="en-US"/>
+        </w:rPr>
+        <w:t xml:space="preserve"> </w:t>
+      </w:r>
+      <w:r>
+        <w:rPr>
+          <w:rFonts w:ascii="Calibri" w:eastAsia="Calibri" w:hAnsi="Calibri" w:cs="Calibri"/>
+          <w:sz w:val="20"/>
+          <w:szCs w:val="20"/>
+          <w:highlight w:val="yellow"/>
+          <w:lang w:val="en-US"/>
+        </w:rPr>
+        <w:t>--</w:t>
+      </w:r>
+      <w:r>
+        <w:rPr>
+          <w:rFonts w:ascii="Calibri" w:eastAsia="Calibri" w:hAnsi="Calibri" w:cs="Calibri"/>
+          <w:sz w:val="20"/>
+          <w:szCs w:val="20"/>
+          <w:highlight w:val="yellow"/>
+          <w:lang w:val="en-US"/>
+        </w:rPr>
+        <w:t xml:space="preserve">databases </w:t>
+      </w:r>
+      <w:proofErr w:type="spellStart"/>
+      <w:r>
+        <w:rPr>
+          <w:rFonts w:ascii="Calibri" w:eastAsia="Calibri" w:hAnsi="Calibri" w:cs="Calibri"/>
+          <w:sz w:val="20"/>
+          <w:szCs w:val="20"/>
+          <w:highlight w:val="yellow"/>
+          <w:lang w:val="en-US"/>
+        </w:rPr>
+        <w:t>db_space_invaders</w:t>
+      </w:r>
+      <w:proofErr w:type="spellEnd"/>
+      <w:r>
+        <w:rPr>
+          <w:rFonts w:ascii="Calibri" w:eastAsia="Calibri" w:hAnsi="Calibri" w:cs="Calibri"/>
+          <w:sz w:val="20"/>
+          <w:szCs w:val="20"/>
+          <w:highlight w:val="yellow"/>
+          <w:lang w:val="en-US"/>
+        </w:rPr>
+        <w:t xml:space="preserve"> &gt; ./</w:t>
+      </w:r>
+      <w:proofErr w:type="spellStart"/>
+      <w:r>
+        <w:rPr>
+          <w:rFonts w:ascii="Calibri" w:eastAsia="Calibri" w:hAnsi="Calibri" w:cs="Calibri"/>
+          <w:sz w:val="20"/>
+          <w:szCs w:val="20"/>
+          <w:highlight w:val="yellow"/>
+          <w:lang w:val="en-US"/>
+        </w:rPr>
+        <w:t>db_space_invaders_back_up</w:t>
+      </w:r>
+      <w:r>
+        <w:rPr>
+          <w:rFonts w:ascii="Calibri" w:eastAsia="Calibri" w:hAnsi="Calibri" w:cs="Calibri"/>
+          <w:sz w:val="20"/>
+          <w:szCs w:val="20"/>
+          <w:highlight w:val="yellow"/>
+          <w:lang w:val="en-US"/>
+        </w:rPr>
+        <w:t>-MAO</w:t>
+      </w:r>
+      <w:r>
+        <w:rPr>
+          <w:rFonts w:ascii="Calibri" w:eastAsia="Calibri" w:hAnsi="Calibri" w:cs="Calibri"/>
+          <w:sz w:val="20"/>
+          <w:szCs w:val="20"/>
+          <w:highlight w:val="yellow"/>
+          <w:lang w:val="en-US"/>
+        </w:rPr>
         <w:t>.sql</w:t>
       </w:r>
+      <w:proofErr w:type="spellEnd"/>
     </w:p>
     <w:p>
       <w:pPr>
@@ -322,11 +630,19 @@
           <w:rFonts w:ascii="Calibri" w:eastAsia="Calibri" w:hAnsi="Calibri" w:cs="Calibri"/>
         </w:rPr>
       </w:pPr>
-      <w:r>
-        <w:rPr>
-          <w:rFonts w:ascii="Calibri" w:eastAsia="Calibri" w:hAnsi="Calibri" w:cs="Calibri"/>
-        </w:rPr>
-        <w:t>Exec : Exécute une commande dans un conteneur actif</w:t>
+      <w:proofErr w:type="spellStart"/>
+      <w:r>
+        <w:rPr>
+          <w:rFonts w:ascii="Calibri" w:eastAsia="Calibri" w:hAnsi="Calibri" w:cs="Calibri"/>
+        </w:rPr>
+        <w:t>Exec</w:t>
+      </w:r>
+      <w:proofErr w:type="spellEnd"/>
+      <w:r>
+        <w:rPr>
+          <w:rFonts w:ascii="Calibri" w:eastAsia="Calibri" w:hAnsi="Calibri" w:cs="Calibri"/>
+        </w:rPr>
+        <w:t> : Exécute une commande dans un conteneur actif</w:t>
       </w:r>
     </w:p>
     <w:p>
@@ -358,11 +674,19 @@
           <w:rFonts w:ascii="Calibri" w:eastAsia="Calibri" w:hAnsi="Calibri" w:cs="Calibri"/>
         </w:rPr>
       </w:pPr>
-      <w:r>
-        <w:rPr>
-          <w:rFonts w:ascii="Calibri" w:eastAsia="Calibri" w:hAnsi="Calibri" w:cs="Calibri"/>
-        </w:rPr>
-        <w:t>Db : Spécifier le nom du conteneur où la commande SQL sera exécutée.</w:t>
+      <w:proofErr w:type="spellStart"/>
+      <w:r>
+        <w:rPr>
+          <w:rFonts w:ascii="Calibri" w:eastAsia="Calibri" w:hAnsi="Calibri" w:cs="Calibri"/>
+        </w:rPr>
+        <w:t>Db</w:t>
+      </w:r>
+      <w:proofErr w:type="spellEnd"/>
+      <w:r>
+        <w:rPr>
+          <w:rFonts w:ascii="Calibri" w:eastAsia="Calibri" w:hAnsi="Calibri" w:cs="Calibri"/>
+        </w:rPr>
+        <w:t> : Spécifier le nom du conteneur où la commande SQL sera exécutée.</w:t>
       </w:r>
     </w:p>
     <w:p>
@@ -376,11 +700,19 @@
           <w:rFonts w:ascii="Calibri" w:eastAsia="Calibri" w:hAnsi="Calibri" w:cs="Calibri"/>
         </w:rPr>
       </w:pPr>
-      <w:r>
-        <w:rPr>
-          <w:rFonts w:ascii="Calibri" w:eastAsia="Calibri" w:hAnsi="Calibri" w:cs="Calibri"/>
-        </w:rPr>
-        <w:t>Mysqldump : Outil MySQL pour faire des backups</w:t>
+      <w:proofErr w:type="spellStart"/>
+      <w:r>
+        <w:rPr>
+          <w:rFonts w:ascii="Calibri" w:eastAsia="Calibri" w:hAnsi="Calibri" w:cs="Calibri"/>
+        </w:rPr>
+        <w:t>Mysqldump</w:t>
+      </w:r>
+      <w:proofErr w:type="spellEnd"/>
+      <w:r>
+        <w:rPr>
+          <w:rFonts w:ascii="Calibri" w:eastAsia="Calibri" w:hAnsi="Calibri" w:cs="Calibri"/>
+        </w:rPr>
+        <w:t> : Outil MySQL pour faire des backups</w:t>
       </w:r>
     </w:p>
     <w:p>
@@ -398,7 +730,21 @@
         <w:rPr>
           <w:rFonts w:ascii="Calibri" w:eastAsia="Calibri" w:hAnsi="Calibri" w:cs="Calibri"/>
         </w:rPr>
-        <w:t>-u root : Se connecter à MySql avec l’utilisateur root.</w:t>
+        <w:t xml:space="preserve">-u root : Se connecter à </w:t>
+      </w:r>
+      <w:proofErr w:type="spellStart"/>
+      <w:r>
+        <w:rPr>
+          <w:rFonts w:ascii="Calibri" w:eastAsia="Calibri" w:hAnsi="Calibri" w:cs="Calibri"/>
+        </w:rPr>
+        <w:t>MySql</w:t>
+      </w:r>
+      <w:proofErr w:type="spellEnd"/>
+      <w:r>
+        <w:rPr>
+          <w:rFonts w:ascii="Calibri" w:eastAsia="Calibri" w:hAnsi="Calibri" w:cs="Calibri"/>
+        </w:rPr>
+        <w:t xml:space="preserve"> avec l’utilisateur root.</w:t>
       </w:r>
     </w:p>
     <w:p>
@@ -416,7 +762,21 @@
         <w:rPr>
           <w:rFonts w:ascii="Calibri" w:eastAsia="Calibri" w:hAnsi="Calibri" w:cs="Calibri"/>
         </w:rPr>
-        <w:t>-proot : Se connecter à l’utilisateur root avec le mot de passe « root ».</w:t>
+        <w:t>-</w:t>
+      </w:r>
+      <w:proofErr w:type="spellStart"/>
+      <w:r>
+        <w:rPr>
+          <w:rFonts w:ascii="Calibri" w:eastAsia="Calibri" w:hAnsi="Calibri" w:cs="Calibri"/>
+        </w:rPr>
+        <w:t>proot</w:t>
+      </w:r>
+      <w:proofErr w:type="spellEnd"/>
+      <w:r>
+        <w:rPr>
+          <w:rFonts w:ascii="Calibri" w:eastAsia="Calibri" w:hAnsi="Calibri" w:cs="Calibri"/>
+        </w:rPr>
+        <w:t> : Se connecter à l’utilisateur root avec le mot de passe « root ».</w:t>
       </w:r>
     </w:p>
     <w:p>
@@ -434,7 +794,35 @@
         <w:rPr>
           <w:rFonts w:ascii="Calibri" w:eastAsia="Calibri" w:hAnsi="Calibri" w:cs="Calibri"/>
         </w:rPr>
-        <w:t>--databases : Permet d’ajouter le CREATE « db » dans le fichier SQL.</w:t>
+        <w:t>--</w:t>
+      </w:r>
+      <w:proofErr w:type="spellStart"/>
+      <w:r>
+        <w:rPr>
+          <w:rFonts w:ascii="Calibri" w:eastAsia="Calibri" w:hAnsi="Calibri" w:cs="Calibri"/>
+        </w:rPr>
+        <w:t>databases</w:t>
+      </w:r>
+      <w:proofErr w:type="spellEnd"/>
+      <w:r>
+        <w:rPr>
+          <w:rFonts w:ascii="Calibri" w:eastAsia="Calibri" w:hAnsi="Calibri" w:cs="Calibri"/>
+        </w:rPr>
+        <w:t> : Permet d’ajouter le CREATE « </w:t>
+      </w:r>
+      <w:proofErr w:type="spellStart"/>
+      <w:r>
+        <w:rPr>
+          <w:rFonts w:ascii="Calibri" w:eastAsia="Calibri" w:hAnsi="Calibri" w:cs="Calibri"/>
+        </w:rPr>
+        <w:t>db</w:t>
+      </w:r>
+      <w:proofErr w:type="spellEnd"/>
+      <w:r>
+        <w:rPr>
+          <w:rFonts w:ascii="Calibri" w:eastAsia="Calibri" w:hAnsi="Calibri" w:cs="Calibri"/>
+        </w:rPr>
+        <w:t> » dans le fichier SQL.</w:t>
       </w:r>
     </w:p>
     <w:p>
@@ -454,19 +842,33 @@
         </w:rPr>
         <w:t>« </w:t>
       </w:r>
-      <w:proofErr w:type="gramStart"/>
-      <w:r>
-        <w:rPr>
-          <w:rFonts w:ascii="Calibri" w:eastAsia="Calibri" w:hAnsi="Calibri" w:cs="Calibri"/>
-        </w:rPr>
-        <w:t>nom</w:t>
-      </w:r>
-      <w:proofErr w:type="gramEnd"/>
-      <w:r>
-        <w:rPr>
-          <w:rFonts w:ascii="Calibri" w:eastAsia="Calibri" w:hAnsi="Calibri" w:cs="Calibri"/>
-        </w:rPr>
-        <w:t>_db » : Spécifier la base de données à BackUp.</w:t>
+      <w:proofErr w:type="spellStart"/>
+      <w:r>
+        <w:rPr>
+          <w:rFonts w:ascii="Calibri" w:eastAsia="Calibri" w:hAnsi="Calibri" w:cs="Calibri"/>
+        </w:rPr>
+        <w:t>nom_db</w:t>
+      </w:r>
+      <w:proofErr w:type="spellEnd"/>
+      <w:r>
+        <w:rPr>
+          <w:rFonts w:ascii="Calibri" w:eastAsia="Calibri" w:hAnsi="Calibri" w:cs="Calibri"/>
+        </w:rPr>
+        <w:t xml:space="preserve"> » : Spécifier la base de données à </w:t>
+      </w:r>
+      <w:proofErr w:type="spellStart"/>
+      <w:r>
+        <w:rPr>
+          <w:rFonts w:ascii="Calibri" w:eastAsia="Calibri" w:hAnsi="Calibri" w:cs="Calibri"/>
+        </w:rPr>
+        <w:t>BackUp</w:t>
+      </w:r>
+      <w:proofErr w:type="spellEnd"/>
+      <w:r>
+        <w:rPr>
+          <w:rFonts w:ascii="Calibri" w:eastAsia="Calibri" w:hAnsi="Calibri" w:cs="Calibri"/>
+        </w:rPr>
+        <w:t>.</w:t>
       </w:r>
     </w:p>
     <w:p>
@@ -480,19 +882,39 @@
           <w:rFonts w:ascii="Calibri" w:eastAsia="Calibri" w:hAnsi="Calibri" w:cs="Calibri"/>
         </w:rPr>
       </w:pPr>
-      <w:proofErr w:type="gramStart"/>
-      <w:r>
-        <w:rPr>
-          <w:rFonts w:ascii="Calibri" w:eastAsia="Calibri" w:hAnsi="Calibri" w:cs="Calibri"/>
-        </w:rPr>
-        <w:t>&gt; .</w:t>
-      </w:r>
-      <w:proofErr w:type="gramEnd"/>
-      <w:r>
-        <w:rPr>
-          <w:rFonts w:ascii="Calibri" w:eastAsia="Calibri" w:hAnsi="Calibri" w:cs="Calibri"/>
-        </w:rPr>
-        <w:t>/ file_name : Spécifier le fichier qui contiendra la BackUp.</w:t>
+      <w:r>
+        <w:rPr>
+          <w:rFonts w:ascii="Calibri" w:eastAsia="Calibri" w:hAnsi="Calibri" w:cs="Calibri"/>
+        </w:rPr>
+        <w:t>&gt; ./ </w:t>
+      </w:r>
+      <w:proofErr w:type="spellStart"/>
+      <w:r>
+        <w:rPr>
+          <w:rFonts w:ascii="Calibri" w:eastAsia="Calibri" w:hAnsi="Calibri" w:cs="Calibri"/>
+        </w:rPr>
+        <w:t>file_name</w:t>
+      </w:r>
+      <w:proofErr w:type="spellEnd"/>
+      <w:r>
+        <w:rPr>
+          <w:rFonts w:ascii="Calibri" w:eastAsia="Calibri" w:hAnsi="Calibri" w:cs="Calibri"/>
+        </w:rPr>
+        <w:t xml:space="preserve"> : Spécifier le fichier qui contiendra la </w:t>
+      </w:r>
+      <w:proofErr w:type="spellStart"/>
+      <w:r>
+        <w:rPr>
+          <w:rFonts w:ascii="Calibri" w:eastAsia="Calibri" w:hAnsi="Calibri" w:cs="Calibri"/>
+        </w:rPr>
+        <w:t>BackUp</w:t>
+      </w:r>
+      <w:proofErr w:type="spellEnd"/>
+      <w:r>
+        <w:rPr>
+          <w:rFonts w:ascii="Calibri" w:eastAsia="Calibri" w:hAnsi="Calibri" w:cs="Calibri"/>
+        </w:rPr>
+        <w:t>.</w:t>
       </w:r>
     </w:p>
     <w:p>
@@ -514,7 +936,6 @@
           <w:lang w:val="en-US"/>
         </w:rPr>
       </w:pPr>
-      <w:proofErr w:type="gramStart"/>
       <w:r>
         <w:rPr>
           <w:rFonts w:ascii="Calibri Light" w:eastAsia="Calibri Light" w:hAnsi="Calibri Light" w:cs="Calibri Light"/>
@@ -524,44 +945,107 @@
         </w:rPr>
         <w:t>Restore :</w:t>
       </w:r>
-      <w:proofErr w:type="gramEnd"/>
-    </w:p>
-    <w:p>
-      <w:pPr>
-        <w:rPr>
-          <w:rFonts w:ascii="Calibri" w:eastAsia="Calibri" w:hAnsi="Calibri" w:cs="Calibri"/>
-          <w:lang w:val="en-US"/>
-        </w:rPr>
-      </w:pPr>
-      <w:r>
-        <w:rPr>
-          <w:rFonts w:ascii="Calibri" w:eastAsia="Calibri" w:hAnsi="Calibri" w:cs="Calibri"/>
-          <w:lang w:val="en-US"/>
-        </w:rPr>
-        <w:t xml:space="preserve">        docker exec -i db mysql -u root -proot </w:t>
-      </w:r>
-      <w:proofErr w:type="gramStart"/>
-      <w:r>
-        <w:rPr>
-          <w:rFonts w:ascii="Calibri" w:eastAsia="Calibri" w:hAnsi="Calibri" w:cs="Calibri"/>
-          <w:lang w:val="en-US"/>
-        </w:rPr>
-        <w:t>&lt; .</w:t>
-      </w:r>
-      <w:proofErr w:type="gramEnd"/>
-      <w:r>
-        <w:rPr>
-          <w:rFonts w:ascii="Calibri" w:eastAsia="Calibri" w:hAnsi="Calibri" w:cs="Calibri"/>
-          <w:lang w:val="en-US"/>
-        </w:rPr>
-        <w:t>/</w:t>
-      </w:r>
-      <w:r>
-        <w:rPr>
-          <w:rFonts w:ascii="Calibri" w:eastAsia="Calibri" w:hAnsi="Calibri" w:cs="Calibri"/>
-          <w:lang w:val="en-US"/>
-        </w:rPr>
-        <w:t>”FileName”</w:t>
+    </w:p>
+    <w:p>
+      <w:pPr>
+        <w:rPr>
+          <w:rFonts w:ascii="Calibri" w:eastAsia="Calibri" w:hAnsi="Calibri" w:cs="Calibri"/>
+          <w:lang w:val="en-US"/>
+        </w:rPr>
+      </w:pPr>
+      <w:r>
+        <w:rPr>
+          <w:rFonts w:ascii="Calibri" w:eastAsia="Calibri" w:hAnsi="Calibri" w:cs="Calibri"/>
+          <w:lang w:val="en-US"/>
+        </w:rPr>
+        <w:t xml:space="preserve">        docker exec -</w:t>
+      </w:r>
+      <w:proofErr w:type="spellStart"/>
+      <w:r>
+        <w:rPr>
+          <w:rFonts w:ascii="Calibri" w:eastAsia="Calibri" w:hAnsi="Calibri" w:cs="Calibri"/>
+          <w:lang w:val="en-US"/>
+        </w:rPr>
+        <w:t>i</w:t>
+      </w:r>
+      <w:proofErr w:type="spellEnd"/>
+      <w:r>
+        <w:rPr>
+          <w:rFonts w:ascii="Calibri" w:eastAsia="Calibri" w:hAnsi="Calibri" w:cs="Calibri"/>
+          <w:lang w:val="en-US"/>
+        </w:rPr>
+        <w:t xml:space="preserve"> </w:t>
+      </w:r>
+      <w:proofErr w:type="spellStart"/>
+      <w:r>
+        <w:rPr>
+          <w:rFonts w:ascii="Calibri" w:eastAsia="Calibri" w:hAnsi="Calibri" w:cs="Calibri"/>
+          <w:lang w:val="en-US"/>
+        </w:rPr>
+        <w:t>db</w:t>
+      </w:r>
+      <w:proofErr w:type="spellEnd"/>
+      <w:r>
+        <w:rPr>
+          <w:rFonts w:ascii="Calibri" w:eastAsia="Calibri" w:hAnsi="Calibri" w:cs="Calibri"/>
+          <w:lang w:val="en-US"/>
+        </w:rPr>
+        <w:t xml:space="preserve"> </w:t>
+      </w:r>
+      <w:proofErr w:type="spellStart"/>
+      <w:r>
+        <w:rPr>
+          <w:rFonts w:ascii="Calibri" w:eastAsia="Calibri" w:hAnsi="Calibri" w:cs="Calibri"/>
+          <w:lang w:val="en-US"/>
+        </w:rPr>
+        <w:t>mysql</w:t>
+      </w:r>
+      <w:proofErr w:type="spellEnd"/>
+      <w:r>
+        <w:rPr>
+          <w:rFonts w:ascii="Calibri" w:eastAsia="Calibri" w:hAnsi="Calibri" w:cs="Calibri"/>
+          <w:lang w:val="en-US"/>
+        </w:rPr>
+        <w:t xml:space="preserve"> -u root -</w:t>
+      </w:r>
+      <w:proofErr w:type="spellStart"/>
+      <w:r>
+        <w:rPr>
+          <w:rFonts w:ascii="Calibri" w:eastAsia="Calibri" w:hAnsi="Calibri" w:cs="Calibri"/>
+          <w:lang w:val="en-US"/>
+        </w:rPr>
+        <w:t>proot</w:t>
+      </w:r>
+      <w:proofErr w:type="spellEnd"/>
+      <w:r>
+        <w:rPr>
+          <w:rFonts w:ascii="Calibri" w:eastAsia="Calibri" w:hAnsi="Calibri" w:cs="Calibri"/>
+          <w:lang w:val="en-US"/>
+        </w:rPr>
+        <w:t xml:space="preserve"> &lt; ./</w:t>
+      </w:r>
+      <w:r>
+        <w:rPr>
+          <w:rFonts w:ascii="Calibri" w:eastAsia="Calibri" w:hAnsi="Calibri" w:cs="Calibri"/>
+          <w:lang w:val="en-US"/>
+        </w:rPr>
+        <w:t>”</w:t>
+      </w:r>
+      <w:proofErr w:type="spellStart"/>
+      <w:r>
+        <w:rPr>
+          <w:rFonts w:ascii="Calibri" w:eastAsia="Calibri" w:hAnsi="Calibri" w:cs="Calibri"/>
+          <w:lang w:val="en-US"/>
+        </w:rPr>
+        <w:t>FileName</w:t>
+      </w:r>
+      <w:proofErr w:type="spellEnd"/>
+      <w:r>
+        <w:rPr>
+          <w:rFonts w:ascii="Calibri" w:eastAsia="Calibri" w:hAnsi="Calibri" w:cs="Calibri"/>
+          <w:lang w:val="en-US"/>
+        </w:rPr>
+        <w:t>”</w:t>
       </w:r>
     </w:p>
     <w:p>
@@ -579,6 +1063,7 @@
         </w:rPr>
         <w:t>docker exec -</w:t>
       </w:r>
+      <w:proofErr w:type="spellStart"/>
       <w:r>
         <w:rPr>
           <w:rFonts w:ascii="Calibri" w:eastAsia="Calibri" w:hAnsi="Calibri" w:cs="Calibri"/>
@@ -587,14 +1072,79 @@
         </w:rPr>
         <w:t>i</w:t>
       </w:r>
-      <w:r>
-        <w:rPr>
-          <w:rFonts w:ascii="Calibri" w:eastAsia="Calibri" w:hAnsi="Calibri" w:cs="Calibri"/>
-          <w:highlight w:val="yellow"/>
-          <w:lang w:val="en-US"/>
-        </w:rPr>
-        <w:t xml:space="preserve"> db mysql -u root -proot &lt; ./db_space_invaders_back_up-MAO.sql</w:t>
-      </w:r>
+      <w:proofErr w:type="spellEnd"/>
+      <w:r>
+        <w:rPr>
+          <w:rFonts w:ascii="Calibri" w:eastAsia="Calibri" w:hAnsi="Calibri" w:cs="Calibri"/>
+          <w:highlight w:val="yellow"/>
+          <w:lang w:val="en-US"/>
+        </w:rPr>
+        <w:t xml:space="preserve"> </w:t>
+      </w:r>
+      <w:proofErr w:type="spellStart"/>
+      <w:r>
+        <w:rPr>
+          <w:rFonts w:ascii="Calibri" w:eastAsia="Calibri" w:hAnsi="Calibri" w:cs="Calibri"/>
+          <w:highlight w:val="yellow"/>
+          <w:lang w:val="en-US"/>
+        </w:rPr>
+        <w:t>db</w:t>
+      </w:r>
+      <w:proofErr w:type="spellEnd"/>
+      <w:r>
+        <w:rPr>
+          <w:rFonts w:ascii="Calibri" w:eastAsia="Calibri" w:hAnsi="Calibri" w:cs="Calibri"/>
+          <w:highlight w:val="yellow"/>
+          <w:lang w:val="en-US"/>
+        </w:rPr>
+        <w:t xml:space="preserve"> </w:t>
+      </w:r>
+      <w:proofErr w:type="spellStart"/>
+      <w:r>
+        <w:rPr>
+          <w:rFonts w:ascii="Calibri" w:eastAsia="Calibri" w:hAnsi="Calibri" w:cs="Calibri"/>
+          <w:highlight w:val="yellow"/>
+          <w:lang w:val="en-US"/>
+        </w:rPr>
+        <w:t>mysql</w:t>
+      </w:r>
+      <w:proofErr w:type="spellEnd"/>
+      <w:r>
+        <w:rPr>
+          <w:rFonts w:ascii="Calibri" w:eastAsia="Calibri" w:hAnsi="Calibri" w:cs="Calibri"/>
+          <w:highlight w:val="yellow"/>
+          <w:lang w:val="en-US"/>
+        </w:rPr>
+        <w:t xml:space="preserve"> -u root -</w:t>
+      </w:r>
+      <w:proofErr w:type="spellStart"/>
+      <w:r>
+        <w:rPr>
+          <w:rFonts w:ascii="Calibri" w:eastAsia="Calibri" w:hAnsi="Calibri" w:cs="Calibri"/>
+          <w:highlight w:val="yellow"/>
+          <w:lang w:val="en-US"/>
+        </w:rPr>
+        <w:t>proot</w:t>
+      </w:r>
+      <w:proofErr w:type="spellEnd"/>
+      <w:r>
+        <w:rPr>
+          <w:rFonts w:ascii="Calibri" w:eastAsia="Calibri" w:hAnsi="Calibri" w:cs="Calibri"/>
+          <w:highlight w:val="yellow"/>
+          <w:lang w:val="en-US"/>
+        </w:rPr>
+        <w:t xml:space="preserve"> &lt; ./</w:t>
+      </w:r>
+      <w:proofErr w:type="spellStart"/>
+      <w:r>
+        <w:rPr>
+          <w:rFonts w:ascii="Calibri" w:eastAsia="Calibri" w:hAnsi="Calibri" w:cs="Calibri"/>
+          <w:highlight w:val="yellow"/>
+          <w:lang w:val="en-US"/>
+        </w:rPr>
+        <w:t>db_space_invaders_back_up-MAO.sql</w:t>
+      </w:r>
+      <w:proofErr w:type="spellEnd"/>
     </w:p>
     <w:p>
       <w:pPr>
@@ -625,11 +1175,19 @@
           <w:rFonts w:ascii="Calibri" w:eastAsia="Calibri" w:hAnsi="Calibri" w:cs="Calibri"/>
         </w:rPr>
       </w:pPr>
-      <w:r>
-        <w:rPr>
-          <w:rFonts w:ascii="Calibri" w:eastAsia="Calibri" w:hAnsi="Calibri" w:cs="Calibri"/>
-        </w:rPr>
-        <w:t>Exec : Exécute une commande dans un conteneur actif.</w:t>
+      <w:proofErr w:type="spellStart"/>
+      <w:r>
+        <w:rPr>
+          <w:rFonts w:ascii="Calibri" w:eastAsia="Calibri" w:hAnsi="Calibri" w:cs="Calibri"/>
+        </w:rPr>
+        <w:t>Exec</w:t>
+      </w:r>
+      <w:proofErr w:type="spellEnd"/>
+      <w:r>
+        <w:rPr>
+          <w:rFonts w:ascii="Calibri" w:eastAsia="Calibri" w:hAnsi="Calibri" w:cs="Calibri"/>
+        </w:rPr>
+        <w:t> : Exécute une commande dans un conteneur actif.</w:t>
       </w:r>
     </w:p>
     <w:p>
@@ -647,6 +1205,7 @@
         <w:rPr>
           <w:rFonts w:ascii="Calibri" w:eastAsia="Calibri" w:hAnsi="Calibri" w:cs="Calibri"/>
         </w:rPr>
+        <w:lastRenderedPageBreak/>
         <w:t>-i : Mode interactif</w:t>
       </w:r>
       <w:r>
@@ -685,12 +1244,19 @@
           <w:rFonts w:ascii="Calibri" w:eastAsia="Calibri" w:hAnsi="Calibri" w:cs="Calibri"/>
         </w:rPr>
       </w:pPr>
-      <w:r>
-        <w:rPr>
-          <w:rFonts w:ascii="Calibri" w:eastAsia="Calibri" w:hAnsi="Calibri" w:cs="Calibri"/>
-        </w:rPr>
-        <w:lastRenderedPageBreak/>
-        <w:t>Mysql : Lancer le client MySQL dans le conteneur spécifié.</w:t>
+      <w:proofErr w:type="spellStart"/>
+      <w:r>
+        <w:rPr>
+          <w:rFonts w:ascii="Calibri" w:eastAsia="Calibri" w:hAnsi="Calibri" w:cs="Calibri"/>
+        </w:rPr>
+        <w:t>Mysql</w:t>
+      </w:r>
+      <w:proofErr w:type="spellEnd"/>
+      <w:r>
+        <w:rPr>
+          <w:rFonts w:ascii="Calibri" w:eastAsia="Calibri" w:hAnsi="Calibri" w:cs="Calibri"/>
+        </w:rPr>
+        <w:t> : Lancer le client MySQL dans le conteneur spécifié.</w:t>
       </w:r>
     </w:p>
     <w:p>
@@ -726,7 +1292,21 @@
         <w:rPr>
           <w:rFonts w:ascii="Calibri" w:eastAsia="Calibri" w:hAnsi="Calibri" w:cs="Calibri"/>
         </w:rPr>
-        <w:t>-proot : Se connecter à root avec le mot de passe « root ».</w:t>
+        <w:t>-</w:t>
+      </w:r>
+      <w:proofErr w:type="spellStart"/>
+      <w:r>
+        <w:rPr>
+          <w:rFonts w:ascii="Calibri" w:eastAsia="Calibri" w:hAnsi="Calibri" w:cs="Calibri"/>
+        </w:rPr>
+        <w:t>proot</w:t>
+      </w:r>
+      <w:proofErr w:type="spellEnd"/>
+      <w:r>
+        <w:rPr>
+          <w:rFonts w:ascii="Calibri" w:eastAsia="Calibri" w:hAnsi="Calibri" w:cs="Calibri"/>
+        </w:rPr>
+        <w:t> : Se connecter à root avec le mot de passe « root ».</w:t>
       </w:r>
     </w:p>
     <w:p>
@@ -740,19 +1320,25 @@
           <w:rFonts w:ascii="Calibri" w:eastAsia="Calibri" w:hAnsi="Calibri" w:cs="Calibri"/>
         </w:rPr>
       </w:pPr>
-      <w:proofErr w:type="gramStart"/>
-      <w:r>
-        <w:rPr>
-          <w:rFonts w:ascii="Calibri" w:eastAsia="Calibri" w:hAnsi="Calibri" w:cs="Calibri"/>
-        </w:rPr>
-        <w:t>&lt; .</w:t>
-      </w:r>
-      <w:proofErr w:type="gramEnd"/>
-      <w:r>
-        <w:rPr>
-          <w:rFonts w:ascii="Calibri" w:eastAsia="Calibri" w:hAnsi="Calibri" w:cs="Calibri"/>
-        </w:rPr>
-        <w:t>/file_name : Spécifier quel fichier SQL à exécuter.</w:t>
+      <w:r>
+        <w:rPr>
+          <w:rFonts w:ascii="Calibri" w:eastAsia="Calibri" w:hAnsi="Calibri" w:cs="Calibri"/>
+        </w:rPr>
+        <w:t>&lt; ./</w:t>
+      </w:r>
+      <w:proofErr w:type="spellStart"/>
+      <w:r>
+        <w:rPr>
+          <w:rFonts w:ascii="Calibri" w:eastAsia="Calibri" w:hAnsi="Calibri" w:cs="Calibri"/>
+        </w:rPr>
+        <w:t>file_name</w:t>
+      </w:r>
+      <w:proofErr w:type="spellEnd"/>
+      <w:r>
+        <w:rPr>
+          <w:rFonts w:ascii="Calibri" w:eastAsia="Calibri" w:hAnsi="Calibri" w:cs="Calibri"/>
+        </w:rPr>
+        <w:t> : Spécifier quel fichier SQL à exécuter.</w:t>
       </w:r>
     </w:p>
     <w:sectPr>

</xml_diff>

<commit_message>
chore(DB): Correction des scripts
</commit_message>
<xml_diff>
--- a/DB/explications/D-106-matolaya-backup-restore.docx
+++ b/DB/explications/D-106-matolaya-backup-restore.docx
@@ -21,6 +21,7 @@
         <w:t xml:space="preserve">Commandes </w:t>
       </w:r>
       <w:proofErr w:type="spellStart"/>
+      <w:proofErr w:type="gramStart"/>
       <w:r>
         <w:rPr>
           <w:rFonts w:ascii="Calibri Light" w:eastAsia="Calibri Light" w:hAnsi="Calibri Light" w:cs="Calibri Light"/>
@@ -36,7 +37,16 @@
           <w:spacing w:val="-10"/>
           <w:sz w:val="56"/>
         </w:rPr>
-        <w:t xml:space="preserve">  - Restore</w:t>
+        <w:t xml:space="preserve">  -</w:t>
+      </w:r>
+      <w:proofErr w:type="gramEnd"/>
+      <w:r>
+        <w:rPr>
+          <w:rFonts w:ascii="Calibri Light" w:eastAsia="Calibri Light" w:hAnsi="Calibri Light" w:cs="Calibri Light"/>
+          <w:spacing w:val="-10"/>
+          <w:sz w:val="56"/>
+        </w:rPr>
+        <w:t xml:space="preserve"> Restore</w:t>
       </w:r>
     </w:p>
     <w:p>
@@ -122,7 +132,25 @@
           <w:b/>
           <w:sz w:val="24"/>
         </w:rPr>
-        <w:t xml:space="preserve"> Pour la restore, dans ma requête, il est </w:t>
+        <w:t xml:space="preserve"> Pour </w:t>
+      </w:r>
+      <w:proofErr w:type="gramStart"/>
+      <w:r>
+        <w:rPr>
+          <w:rFonts w:ascii="Calibri" w:eastAsia="Calibri" w:hAnsi="Calibri" w:cs="Calibri"/>
+          <w:b/>
+          <w:sz w:val="24"/>
+        </w:rPr>
+        <w:t>la restore</w:t>
+      </w:r>
+      <w:proofErr w:type="gramEnd"/>
+      <w:r>
+        <w:rPr>
+          <w:rFonts w:ascii="Calibri" w:eastAsia="Calibri" w:hAnsi="Calibri" w:cs="Calibri"/>
+          <w:b/>
+          <w:sz w:val="24"/>
+        </w:rPr>
+        <w:t xml:space="preserve">, dans ma requête, il est </w:t>
       </w:r>
       <w:r>
         <w:rPr>
@@ -201,7 +229,25 @@
           <w:b/>
           <w:sz w:val="24"/>
         </w:rPr>
-        <w:t xml:space="preserve"> la base de donnée dans MySQL au lancement du projet.</w:t>
+        <w:t xml:space="preserve"> la base de </w:t>
+      </w:r>
+      <w:proofErr w:type="gramStart"/>
+      <w:r>
+        <w:rPr>
+          <w:rFonts w:ascii="Calibri" w:eastAsia="Calibri" w:hAnsi="Calibri" w:cs="Calibri"/>
+          <w:b/>
+          <w:sz w:val="24"/>
+        </w:rPr>
+        <w:t>donnée</w:t>
+      </w:r>
+      <w:proofErr w:type="gramEnd"/>
+      <w:r>
+        <w:rPr>
+          <w:rFonts w:ascii="Calibri" w:eastAsia="Calibri" w:hAnsi="Calibri" w:cs="Calibri"/>
+          <w:b/>
+          <w:sz w:val="24"/>
+        </w:rPr>
+        <w:t xml:space="preserve"> dans MySQL au lancement du projet.</w:t>
       </w:r>
     </w:p>
     <w:p>
@@ -388,16 +434,34 @@
           <w:sz w:val="24"/>
           <w:lang w:val="en-US"/>
         </w:rPr>
-        <w:t>nom_db</w:t>
-      </w:r>
-      <w:proofErr w:type="spellEnd"/>
-      <w:r>
-        <w:rPr>
-          <w:rFonts w:ascii="Calibri" w:eastAsia="Calibri" w:hAnsi="Calibri" w:cs="Calibri"/>
-          <w:sz w:val="24"/>
-          <w:lang w:val="en-US"/>
-        </w:rPr>
-        <w:t>”  &gt; ./”</w:t>
+        <w:t>nom_</w:t>
+      </w:r>
+      <w:proofErr w:type="gramStart"/>
+      <w:r>
+        <w:rPr>
+          <w:rFonts w:ascii="Calibri" w:eastAsia="Calibri" w:hAnsi="Calibri" w:cs="Calibri"/>
+          <w:sz w:val="24"/>
+          <w:lang w:val="en-US"/>
+        </w:rPr>
+        <w:t>db</w:t>
+      </w:r>
+      <w:proofErr w:type="spellEnd"/>
+      <w:r>
+        <w:rPr>
+          <w:rFonts w:ascii="Calibri" w:eastAsia="Calibri" w:hAnsi="Calibri" w:cs="Calibri"/>
+          <w:sz w:val="24"/>
+          <w:lang w:val="en-US"/>
+        </w:rPr>
+        <w:t>”  &gt;</w:t>
+      </w:r>
+      <w:proofErr w:type="gramEnd"/>
+      <w:r>
+        <w:rPr>
+          <w:rFonts w:ascii="Calibri" w:eastAsia="Calibri" w:hAnsi="Calibri" w:cs="Calibri"/>
+          <w:sz w:val="24"/>
+          <w:lang w:val="en-US"/>
+        </w:rPr>
+        <w:t xml:space="preserve"> ./”</w:t>
       </w:r>
       <w:proofErr w:type="spellStart"/>
       <w:r>
@@ -843,11 +907,19 @@
         <w:t>« </w:t>
       </w:r>
       <w:proofErr w:type="spellStart"/>
-      <w:r>
-        <w:rPr>
-          <w:rFonts w:ascii="Calibri" w:eastAsia="Calibri" w:hAnsi="Calibri" w:cs="Calibri"/>
-        </w:rPr>
-        <w:t>nom_db</w:t>
+      <w:proofErr w:type="gramStart"/>
+      <w:r>
+        <w:rPr>
+          <w:rFonts w:ascii="Calibri" w:eastAsia="Calibri" w:hAnsi="Calibri" w:cs="Calibri"/>
+        </w:rPr>
+        <w:t>nom</w:t>
+      </w:r>
+      <w:proofErr w:type="gramEnd"/>
+      <w:r>
+        <w:rPr>
+          <w:rFonts w:ascii="Calibri" w:eastAsia="Calibri" w:hAnsi="Calibri" w:cs="Calibri"/>
+        </w:rPr>
+        <w:t>_db</w:t>
       </w:r>
       <w:proofErr w:type="spellEnd"/>
       <w:r>
@@ -882,11 +954,19 @@
           <w:rFonts w:ascii="Calibri" w:eastAsia="Calibri" w:hAnsi="Calibri" w:cs="Calibri"/>
         </w:rPr>
       </w:pPr>
-      <w:r>
-        <w:rPr>
-          <w:rFonts w:ascii="Calibri" w:eastAsia="Calibri" w:hAnsi="Calibri" w:cs="Calibri"/>
-        </w:rPr>
-        <w:t>&gt; ./ </w:t>
+      <w:proofErr w:type="gramStart"/>
+      <w:r>
+        <w:rPr>
+          <w:rFonts w:ascii="Calibri" w:eastAsia="Calibri" w:hAnsi="Calibri" w:cs="Calibri"/>
+        </w:rPr>
+        <w:t>&gt; .</w:t>
+      </w:r>
+      <w:proofErr w:type="gramEnd"/>
+      <w:r>
+        <w:rPr>
+          <w:rFonts w:ascii="Calibri" w:eastAsia="Calibri" w:hAnsi="Calibri" w:cs="Calibri"/>
+        </w:rPr>
+        <w:t>/ </w:t>
       </w:r>
       <w:proofErr w:type="spellStart"/>
       <w:r>
@@ -916,6 +996,34 @@
         </w:rPr>
         <w:t>.</w:t>
       </w:r>
+    </w:p>
+    <w:p>
+      <w:pPr>
+        <w:rPr>
+          <w:rFonts w:ascii="Calibri" w:eastAsia="Calibri" w:hAnsi="Calibri" w:cs="Calibri"/>
+        </w:rPr>
+      </w:pPr>
+    </w:p>
+    <w:p>
+      <w:pPr>
+        <w:rPr>
+          <w:rFonts w:ascii="Calibri" w:eastAsia="Calibri" w:hAnsi="Calibri" w:cs="Calibri"/>
+        </w:rPr>
+      </w:pPr>
+    </w:p>
+    <w:p>
+      <w:pPr>
+        <w:rPr>
+          <w:rFonts w:ascii="Calibri" w:eastAsia="Calibri" w:hAnsi="Calibri" w:cs="Calibri"/>
+        </w:rPr>
+      </w:pPr>
+    </w:p>
+    <w:p>
+      <w:pPr>
+        <w:rPr>
+          <w:rFonts w:ascii="Calibri" w:eastAsia="Calibri" w:hAnsi="Calibri" w:cs="Calibri"/>
+        </w:rPr>
+      </w:pPr>
     </w:p>
     <w:p>
       <w:pPr>
@@ -936,6 +1044,7 @@
           <w:lang w:val="en-US"/>
         </w:rPr>
       </w:pPr>
+      <w:proofErr w:type="gramStart"/>
       <w:r>
         <w:rPr>
           <w:rFonts w:ascii="Calibri Light" w:eastAsia="Calibri Light" w:hAnsi="Calibri Light" w:cs="Calibri Light"/>
@@ -943,8 +1052,10 @@
           <w:sz w:val="26"/>
           <w:lang w:val="en-US"/>
         </w:rPr>
+        <w:lastRenderedPageBreak/>
         <w:t>Restore :</w:t>
       </w:r>
+      <w:proofErr w:type="gramEnd"/>
     </w:p>
     <w:p>
       <w:pPr>
@@ -1022,30 +1133,248 @@
           <w:rFonts w:ascii="Calibri" w:eastAsia="Calibri" w:hAnsi="Calibri" w:cs="Calibri"/>
           <w:lang w:val="en-US"/>
         </w:rPr>
+        <w:t xml:space="preserve"> </w:t>
+      </w:r>
+      <w:proofErr w:type="gramStart"/>
+      <w:r>
+        <w:rPr>
+          <w:rFonts w:ascii="Calibri" w:eastAsia="Calibri" w:hAnsi="Calibri" w:cs="Calibri"/>
+          <w:lang w:val="en-US"/>
+        </w:rPr>
+        <w:t>&lt; .</w:t>
+      </w:r>
+      <w:proofErr w:type="gramEnd"/>
+      <w:r>
+        <w:rPr>
+          <w:rFonts w:ascii="Calibri" w:eastAsia="Calibri" w:hAnsi="Calibri" w:cs="Calibri"/>
+          <w:lang w:val="en-US"/>
+        </w:rPr>
+        <w:t>/</w:t>
+      </w:r>
+      <w:r>
+        <w:rPr>
+          <w:rFonts w:ascii="Calibri" w:eastAsia="Calibri" w:hAnsi="Calibri" w:cs="Calibri"/>
+          <w:lang w:val="en-US"/>
+        </w:rPr>
+        <w:t>”</w:t>
+      </w:r>
+      <w:proofErr w:type="spellStart"/>
+      <w:r>
+        <w:rPr>
+          <w:rFonts w:ascii="Calibri" w:eastAsia="Calibri" w:hAnsi="Calibri" w:cs="Calibri"/>
+          <w:lang w:val="en-US"/>
+        </w:rPr>
+        <w:t>FileName</w:t>
+      </w:r>
+      <w:proofErr w:type="spellEnd"/>
+      <w:r>
+        <w:rPr>
+          <w:rFonts w:ascii="Calibri" w:eastAsia="Calibri" w:hAnsi="Calibri" w:cs="Calibri"/>
+          <w:lang w:val="en-US"/>
+        </w:rPr>
+        <w:t>”</w:t>
+      </w:r>
+    </w:p>
+    <w:p>
+      <w:pPr>
+        <w:rPr>
+          <w:rFonts w:ascii="Calibri" w:eastAsia="Calibri" w:hAnsi="Calibri" w:cs="Calibri"/>
+        </w:rPr>
+      </w:pPr>
+      <w:r>
+        <w:rPr>
+          <w:rFonts w:ascii="Calibri" w:eastAsia="Calibri" w:hAnsi="Calibri" w:cs="Calibri"/>
+        </w:rPr>
+        <w:t>*Pour importer la bas</w:t>
+      </w:r>
+      <w:r>
+        <w:rPr>
+          <w:rFonts w:ascii="Calibri" w:eastAsia="Calibri" w:hAnsi="Calibri" w:cs="Calibri"/>
+        </w:rPr>
+        <w:t xml:space="preserve">e de </w:t>
+      </w:r>
+      <w:proofErr w:type="gramStart"/>
+      <w:r>
+        <w:rPr>
+          <w:rFonts w:ascii="Calibri" w:eastAsia="Calibri" w:hAnsi="Calibri" w:cs="Calibri"/>
+        </w:rPr>
+        <w:t>donnée</w:t>
+      </w:r>
+      <w:proofErr w:type="gramEnd"/>
+      <w:r>
+        <w:rPr>
+          <w:rFonts w:ascii="Calibri" w:eastAsia="Calibri" w:hAnsi="Calibri" w:cs="Calibri"/>
+        </w:rPr>
+        <w:t xml:space="preserve"> de base.</w:t>
+      </w:r>
+    </w:p>
+    <w:p>
+      <w:pPr>
+        <w:rPr>
+          <w:rFonts w:ascii="Calibri" w:eastAsia="Calibri" w:hAnsi="Calibri" w:cs="Calibri"/>
+          <w:lang w:val="en-US"/>
+        </w:rPr>
+      </w:pPr>
+      <w:r>
+        <w:rPr>
+          <w:rFonts w:ascii="Calibri" w:eastAsia="Calibri" w:hAnsi="Calibri" w:cs="Calibri"/>
+          <w:highlight w:val="yellow"/>
+          <w:lang w:val="en-US"/>
+        </w:rPr>
+        <w:t>docker exec -</w:t>
+      </w:r>
+      <w:proofErr w:type="spellStart"/>
+      <w:r>
+        <w:rPr>
+          <w:rFonts w:ascii="Calibri" w:eastAsia="Calibri" w:hAnsi="Calibri" w:cs="Calibri"/>
+          <w:highlight w:val="yellow"/>
+          <w:lang w:val="en-US"/>
+        </w:rPr>
+        <w:t>i</w:t>
+      </w:r>
+      <w:proofErr w:type="spellEnd"/>
+      <w:r>
+        <w:rPr>
+          <w:rFonts w:ascii="Calibri" w:eastAsia="Calibri" w:hAnsi="Calibri" w:cs="Calibri"/>
+          <w:highlight w:val="yellow"/>
+          <w:lang w:val="en-US"/>
+        </w:rPr>
+        <w:t xml:space="preserve"> </w:t>
+      </w:r>
+      <w:proofErr w:type="spellStart"/>
+      <w:r>
+        <w:rPr>
+          <w:rFonts w:ascii="Calibri" w:eastAsia="Calibri" w:hAnsi="Calibri" w:cs="Calibri"/>
+          <w:highlight w:val="yellow"/>
+          <w:lang w:val="en-US"/>
+        </w:rPr>
+        <w:t>db</w:t>
+      </w:r>
+      <w:proofErr w:type="spellEnd"/>
+      <w:r>
+        <w:rPr>
+          <w:rFonts w:ascii="Calibri" w:eastAsia="Calibri" w:hAnsi="Calibri" w:cs="Calibri"/>
+          <w:highlight w:val="yellow"/>
+          <w:lang w:val="en-US"/>
+        </w:rPr>
+        <w:t xml:space="preserve"> </w:t>
+      </w:r>
+      <w:proofErr w:type="spellStart"/>
+      <w:r>
+        <w:rPr>
+          <w:rFonts w:ascii="Calibri" w:eastAsia="Calibri" w:hAnsi="Calibri" w:cs="Calibri"/>
+          <w:highlight w:val="yellow"/>
+          <w:lang w:val="en-US"/>
+        </w:rPr>
+        <w:t>mysql</w:t>
+      </w:r>
+      <w:proofErr w:type="spellEnd"/>
+      <w:r>
+        <w:rPr>
+          <w:rFonts w:ascii="Calibri" w:eastAsia="Calibri" w:hAnsi="Calibri" w:cs="Calibri"/>
+          <w:highlight w:val="yellow"/>
+          <w:lang w:val="en-US"/>
+        </w:rPr>
+        <w:t xml:space="preserve"> -u root -</w:t>
+      </w:r>
+      <w:proofErr w:type="spellStart"/>
+      <w:r>
+        <w:rPr>
+          <w:rFonts w:ascii="Calibri" w:eastAsia="Calibri" w:hAnsi="Calibri" w:cs="Calibri"/>
+          <w:highlight w:val="yellow"/>
+          <w:lang w:val="en-US"/>
+        </w:rPr>
+        <w:t>proot</w:t>
+      </w:r>
+      <w:proofErr w:type="spellEnd"/>
+      <w:r>
+        <w:rPr>
+          <w:rFonts w:ascii="Calibri" w:eastAsia="Calibri" w:hAnsi="Calibri" w:cs="Calibri"/>
+          <w:highlight w:val="yellow"/>
+          <w:lang w:val="en-US"/>
+        </w:rPr>
         <w:t xml:space="preserve"> &lt; ./</w:t>
       </w:r>
-      <w:r>
-        <w:rPr>
-          <w:rFonts w:ascii="Calibri" w:eastAsia="Calibri" w:hAnsi="Calibri" w:cs="Calibri"/>
-          <w:lang w:val="en-US"/>
-        </w:rPr>
-        <w:t>”</w:t>
-      </w:r>
-      <w:proofErr w:type="spellStart"/>
-      <w:r>
-        <w:rPr>
-          <w:rFonts w:ascii="Calibri" w:eastAsia="Calibri" w:hAnsi="Calibri" w:cs="Calibri"/>
-          <w:lang w:val="en-US"/>
-        </w:rPr>
-        <w:t>FileName</w:t>
-      </w:r>
-      <w:proofErr w:type="spellEnd"/>
-      <w:r>
-        <w:rPr>
-          <w:rFonts w:ascii="Calibri" w:eastAsia="Calibri" w:hAnsi="Calibri" w:cs="Calibri"/>
-          <w:lang w:val="en-US"/>
-        </w:rPr>
-        <w:t>”</w:t>
+      <w:proofErr w:type="spellStart"/>
+      <w:r>
+        <w:rPr>
+          <w:rFonts w:ascii="Calibri" w:eastAsia="Calibri" w:hAnsi="Calibri" w:cs="Calibri"/>
+          <w:highlight w:val="yellow"/>
+          <w:lang w:val="en-US"/>
+        </w:rPr>
+        <w:t>db_space_invaders.sql</w:t>
+      </w:r>
+      <w:proofErr w:type="spellEnd"/>
+    </w:p>
+    <w:p>
+      <w:pPr>
+        <w:rPr>
+          <w:rFonts w:ascii="Calibri" w:eastAsia="Calibri" w:hAnsi="Calibri" w:cs="Calibri"/>
+          <w:color w:val="FF0000"/>
+        </w:rPr>
+      </w:pPr>
+      <w:proofErr w:type="gramStart"/>
+      <w:r>
+        <w:rPr>
+          <w:rFonts w:ascii="Calibri" w:eastAsia="Calibri" w:hAnsi="Calibri" w:cs="Calibri"/>
+          <w:color w:val="FF0000"/>
+        </w:rPr>
+        <w:t>et</w:t>
+      </w:r>
+      <w:proofErr w:type="gramEnd"/>
+      <w:r>
+        <w:rPr>
+          <w:rFonts w:ascii="Calibri" w:eastAsia="Calibri" w:hAnsi="Calibri" w:cs="Calibri"/>
+          <w:color w:val="FF0000"/>
+        </w:rPr>
+        <w:t xml:space="preserve"> </w:t>
+      </w:r>
+    </w:p>
+    <w:p>
+      <w:pPr>
+        <w:rPr>
+          <w:rFonts w:ascii="Calibri" w:eastAsia="Calibri" w:hAnsi="Calibri" w:cs="Calibri"/>
+        </w:rPr>
+      </w:pPr>
+      <w:r>
+        <w:rPr>
+          <w:rFonts w:ascii="Calibri" w:eastAsia="Calibri" w:hAnsi="Calibri" w:cs="Calibri"/>
+        </w:rPr>
+        <w:t>*Pour importer la base d</w:t>
+      </w:r>
+      <w:r>
+        <w:rPr>
+          <w:rFonts w:ascii="Calibri" w:eastAsia="Calibri" w:hAnsi="Calibri" w:cs="Calibri"/>
+        </w:rPr>
+        <w:t xml:space="preserve">e </w:t>
+      </w:r>
+      <w:proofErr w:type="gramStart"/>
+      <w:r>
+        <w:rPr>
+          <w:rFonts w:ascii="Calibri" w:eastAsia="Calibri" w:hAnsi="Calibri" w:cs="Calibri"/>
+        </w:rPr>
+        <w:t>donnée</w:t>
+      </w:r>
+      <w:proofErr w:type="gramEnd"/>
+      <w:r>
+        <w:rPr>
+          <w:rFonts w:ascii="Calibri" w:eastAsia="Calibri" w:hAnsi="Calibri" w:cs="Calibri"/>
+        </w:rPr>
+        <w:t xml:space="preserve"> (qui est un </w:t>
+      </w:r>
+      <w:proofErr w:type="spellStart"/>
+      <w:r>
+        <w:rPr>
+          <w:rFonts w:ascii="Calibri" w:eastAsia="Calibri" w:hAnsi="Calibri" w:cs="Calibri"/>
+        </w:rPr>
+        <w:t>backUp</w:t>
+      </w:r>
+      <w:proofErr w:type="spellEnd"/>
+      <w:r>
+        <w:rPr>
+          <w:rFonts w:ascii="Calibri" w:eastAsia="Calibri" w:hAnsi="Calibri" w:cs="Calibri"/>
+        </w:rPr>
+        <w:t xml:space="preserve"> de l’original).</w:t>
       </w:r>
     </w:p>
     <w:p>
@@ -1142,9 +1471,33 @@
           <w:highlight w:val="yellow"/>
           <w:lang w:val="en-US"/>
         </w:rPr>
-        <w:t>db_space_invaders_back_up-MAO.sql</w:t>
-      </w:r>
-      <w:proofErr w:type="spellEnd"/>
+        <w:t>db_space_invaders</w:t>
+      </w:r>
+      <w:r>
+        <w:rPr>
+          <w:rFonts w:ascii="Calibri" w:eastAsia="Calibri" w:hAnsi="Calibri" w:cs="Calibri"/>
+          <w:highlight w:val="yellow"/>
+          <w:lang w:val="en-US"/>
+        </w:rPr>
+        <w:t>_back_up-MAO</w:t>
+      </w:r>
+      <w:r>
+        <w:rPr>
+          <w:rFonts w:ascii="Calibri" w:eastAsia="Calibri" w:hAnsi="Calibri" w:cs="Calibri"/>
+          <w:highlight w:val="yellow"/>
+          <w:lang w:val="en-US"/>
+        </w:rPr>
+        <w:t>.sql</w:t>
+      </w:r>
+      <w:proofErr w:type="spellEnd"/>
+    </w:p>
+    <w:p>
+      <w:pPr>
+        <w:rPr>
+          <w:rFonts w:ascii="Calibri" w:eastAsia="Calibri" w:hAnsi="Calibri" w:cs="Calibri"/>
+          <w:lang w:val="en-US"/>
+        </w:rPr>
+      </w:pPr>
     </w:p>
     <w:p>
       <w:pPr>
@@ -1205,7 +1558,6 @@
         <w:rPr>
           <w:rFonts w:ascii="Calibri" w:eastAsia="Calibri" w:hAnsi="Calibri" w:cs="Calibri"/>
         </w:rPr>
-        <w:lastRenderedPageBreak/>
         <w:t>-i : Mode interactif</w:t>
       </w:r>
       <w:r>
@@ -1320,11 +1672,19 @@
           <w:rFonts w:ascii="Calibri" w:eastAsia="Calibri" w:hAnsi="Calibri" w:cs="Calibri"/>
         </w:rPr>
       </w:pPr>
-      <w:r>
-        <w:rPr>
-          <w:rFonts w:ascii="Calibri" w:eastAsia="Calibri" w:hAnsi="Calibri" w:cs="Calibri"/>
-        </w:rPr>
-        <w:t>&lt; ./</w:t>
+      <w:proofErr w:type="gramStart"/>
+      <w:r>
+        <w:rPr>
+          <w:rFonts w:ascii="Calibri" w:eastAsia="Calibri" w:hAnsi="Calibri" w:cs="Calibri"/>
+        </w:rPr>
+        <w:t>&lt; .</w:t>
+      </w:r>
+      <w:proofErr w:type="gramEnd"/>
+      <w:r>
+        <w:rPr>
+          <w:rFonts w:ascii="Calibri" w:eastAsia="Calibri" w:hAnsi="Calibri" w:cs="Calibri"/>
+        </w:rPr>
+        <w:t>/</w:t>
       </w:r>
       <w:proofErr w:type="spellStart"/>
       <w:r>

</xml_diff>